<commit_message>
added choose file to form
</commit_message>
<xml_diff>
--- a/reportSections/Software Project Report.docx
+++ b/reportSections/Software Project Report.docx
@@ -262,7 +262,7 @@
           <w:r>
             <w:fldChar w:fldCharType="separate"/>
           </w:r>
-          <w:hyperlink w:anchor="_Toc100222171" w:history="1">
+          <w:hyperlink w:anchor="_Toc100676421" w:history="1">
             <w:r>
               <w:rPr>
                 <w:rStyle w:val="Hyperlink"/>
@@ -306,7 +306,7 @@
                 <w:noProof/>
                 <w:webHidden/>
               </w:rPr>
-              <w:instrText xml:space="preserve"> PAGEREF _Toc100222171 \h </w:instrText>
+              <w:instrText xml:space="preserve"> PAGEREF _Toc100676421 \h </w:instrText>
             </w:r>
             <w:r>
               <w:rPr>
@@ -326,7 +326,7 @@
                 <w:noProof/>
                 <w:webHidden/>
               </w:rPr>
-              <w:t>1</w:t>
+              <w:t>6</w:t>
             </w:r>
             <w:r>
               <w:rPr>
@@ -352,7 +352,7 @@
               <w:lang w:val="en-IE" w:eastAsia="en-IE"/>
             </w:rPr>
           </w:pPr>
-          <w:hyperlink w:anchor="_Toc100222172" w:history="1">
+          <w:hyperlink w:anchor="_Toc100676422" w:history="1">
             <w:r>
               <w:rPr>
                 <w:rStyle w:val="Hyperlink"/>
@@ -396,7 +396,7 @@
                 <w:noProof/>
                 <w:webHidden/>
               </w:rPr>
-              <w:instrText xml:space="preserve"> PAGEREF _Toc100222172 \h </w:instrText>
+              <w:instrText xml:space="preserve"> PAGEREF _Toc100676422 \h </w:instrText>
             </w:r>
             <w:r>
               <w:rPr>
@@ -416,7 +416,7 @@
                 <w:noProof/>
                 <w:webHidden/>
               </w:rPr>
-              <w:t>2</w:t>
+              <w:t>7</w:t>
             </w:r>
             <w:r>
               <w:rPr>
@@ -441,7 +441,7 @@
               <w:lang w:val="en-IE" w:eastAsia="en-IE"/>
             </w:rPr>
           </w:pPr>
-          <w:hyperlink w:anchor="_Toc100222173" w:history="1">
+          <w:hyperlink w:anchor="_Toc100676423" w:history="1">
             <w:r>
               <w:rPr>
                 <w:rStyle w:val="Hyperlink"/>
@@ -469,7 +469,7 @@
                 <w:noProof/>
                 <w:webHidden/>
               </w:rPr>
-              <w:instrText xml:space="preserve"> PAGEREF _Toc100222173 \h </w:instrText>
+              <w:instrText xml:space="preserve"> PAGEREF _Toc100676423 \h </w:instrText>
             </w:r>
             <w:r>
               <w:rPr>
@@ -489,7 +489,7 @@
                 <w:noProof/>
                 <w:webHidden/>
               </w:rPr>
-              <w:t>2</w:t>
+              <w:t>7</w:t>
             </w:r>
             <w:r>
               <w:rPr>
@@ -514,7 +514,7 @@
               <w:lang w:val="en-IE" w:eastAsia="en-IE"/>
             </w:rPr>
           </w:pPr>
-          <w:hyperlink w:anchor="_Toc100222174" w:history="1">
+          <w:hyperlink w:anchor="_Toc100676424" w:history="1">
             <w:r>
               <w:rPr>
                 <w:rStyle w:val="Hyperlink"/>
@@ -558,7 +558,7 @@
                 <w:noProof/>
                 <w:webHidden/>
               </w:rPr>
-              <w:instrText xml:space="preserve"> PAGEREF _Toc100222174 \h </w:instrText>
+              <w:instrText xml:space="preserve"> PAGEREF _Toc100676424 \h </w:instrText>
             </w:r>
             <w:r>
               <w:rPr>
@@ -578,7 +578,7 @@
                 <w:noProof/>
                 <w:webHidden/>
               </w:rPr>
-              <w:t>2</w:t>
+              <w:t>7</w:t>
             </w:r>
             <w:r>
               <w:rPr>
@@ -603,7 +603,7 @@
               <w:lang w:val="en-IE" w:eastAsia="en-IE"/>
             </w:rPr>
           </w:pPr>
-          <w:hyperlink w:anchor="_Toc100222175" w:history="1">
+          <w:hyperlink w:anchor="_Toc100676425" w:history="1">
             <w:r>
               <w:rPr>
                 <w:rStyle w:val="Hyperlink"/>
@@ -647,7 +647,7 @@
                 <w:noProof/>
                 <w:webHidden/>
               </w:rPr>
-              <w:instrText xml:space="preserve"> PAGEREF _Toc100222175 \h </w:instrText>
+              <w:instrText xml:space="preserve"> PAGEREF _Toc100676425 \h </w:instrText>
             </w:r>
             <w:r>
               <w:rPr>
@@ -667,7 +667,7 @@
                 <w:noProof/>
                 <w:webHidden/>
               </w:rPr>
-              <w:t>2</w:t>
+              <w:t>7</w:t>
             </w:r>
             <w:r>
               <w:rPr>
@@ -692,7 +692,7 @@
               <w:lang w:val="en-IE" w:eastAsia="en-IE"/>
             </w:rPr>
           </w:pPr>
-          <w:hyperlink w:anchor="_Toc100222176" w:history="1">
+          <w:hyperlink w:anchor="_Toc100676426" w:history="1">
             <w:r>
               <w:rPr>
                 <w:rStyle w:val="Hyperlink"/>
@@ -736,7 +736,7 @@
                 <w:noProof/>
                 <w:webHidden/>
               </w:rPr>
-              <w:instrText xml:space="preserve"> PAGEREF _Toc100222176 \h </w:instrText>
+              <w:instrText xml:space="preserve"> PAGEREF _Toc100676426 \h </w:instrText>
             </w:r>
             <w:r>
               <w:rPr>
@@ -756,7 +756,7 @@
                 <w:noProof/>
                 <w:webHidden/>
               </w:rPr>
-              <w:t>2</w:t>
+              <w:t>7</w:t>
             </w:r>
             <w:r>
               <w:rPr>
@@ -781,7 +781,7 @@
               <w:lang w:val="en-IE" w:eastAsia="en-IE"/>
             </w:rPr>
           </w:pPr>
-          <w:hyperlink w:anchor="_Toc100222177" w:history="1">
+          <w:hyperlink w:anchor="_Toc100676427" w:history="1">
             <w:r>
               <w:rPr>
                 <w:rStyle w:val="Hyperlink"/>
@@ -825,7 +825,7 @@
                 <w:noProof/>
                 <w:webHidden/>
               </w:rPr>
-              <w:instrText xml:space="preserve"> PAGEREF _Toc100222177 \h </w:instrText>
+              <w:instrText xml:space="preserve"> PAGEREF _Toc100676427 \h </w:instrText>
             </w:r>
             <w:r>
               <w:rPr>
@@ -845,7 +845,7 @@
                 <w:noProof/>
                 <w:webHidden/>
               </w:rPr>
-              <w:t>3</w:t>
+              <w:t>8</w:t>
             </w:r>
             <w:r>
               <w:rPr>
@@ -870,7 +870,7 @@
               <w:lang w:val="en-IE" w:eastAsia="en-IE"/>
             </w:rPr>
           </w:pPr>
-          <w:hyperlink w:anchor="_Toc100222178" w:history="1">
+          <w:hyperlink w:anchor="_Toc100676428" w:history="1">
             <w:r>
               <w:rPr>
                 <w:rStyle w:val="Hyperlink"/>
@@ -914,7 +914,7 @@
                 <w:noProof/>
                 <w:webHidden/>
               </w:rPr>
-              <w:instrText xml:space="preserve"> PAGEREF _Toc100222178 \h </w:instrText>
+              <w:instrText xml:space="preserve"> PAGEREF _Toc100676428 \h </w:instrText>
             </w:r>
             <w:r>
               <w:rPr>
@@ -934,7 +934,7 @@
                 <w:noProof/>
                 <w:webHidden/>
               </w:rPr>
-              <w:t>3</w:t>
+              <w:t>8</w:t>
             </w:r>
             <w:r>
               <w:rPr>
@@ -959,7 +959,7 @@
               <w:lang w:val="en-IE" w:eastAsia="en-IE"/>
             </w:rPr>
           </w:pPr>
-          <w:hyperlink w:anchor="_Toc100222179" w:history="1">
+          <w:hyperlink w:anchor="_Toc100676429" w:history="1">
             <w:r>
               <w:rPr>
                 <w:rStyle w:val="Hyperlink"/>
@@ -1003,7 +1003,7 @@
                 <w:noProof/>
                 <w:webHidden/>
               </w:rPr>
-              <w:instrText xml:space="preserve"> PAGEREF _Toc100222179 \h </w:instrText>
+              <w:instrText xml:space="preserve"> PAGEREF _Toc100676429 \h </w:instrText>
             </w:r>
             <w:r>
               <w:rPr>
@@ -1023,7 +1023,7 @@
                 <w:noProof/>
                 <w:webHidden/>
               </w:rPr>
-              <w:t>3</w:t>
+              <w:t>8</w:t>
             </w:r>
             <w:r>
               <w:rPr>
@@ -1048,7 +1048,7 @@
               <w:lang w:val="en-IE" w:eastAsia="en-IE"/>
             </w:rPr>
           </w:pPr>
-          <w:hyperlink w:anchor="_Toc100222180" w:history="1">
+          <w:hyperlink w:anchor="_Toc100676430" w:history="1">
             <w:r>
               <w:rPr>
                 <w:rStyle w:val="Hyperlink"/>
@@ -1092,7 +1092,7 @@
                 <w:noProof/>
                 <w:webHidden/>
               </w:rPr>
-              <w:instrText xml:space="preserve"> PAGEREF _Toc100222180 \h </w:instrText>
+              <w:instrText xml:space="preserve"> PAGEREF _Toc100676430 \h </w:instrText>
             </w:r>
             <w:r>
               <w:rPr>
@@ -1112,7 +1112,7 @@
                 <w:noProof/>
                 <w:webHidden/>
               </w:rPr>
-              <w:t>3</w:t>
+              <w:t>8</w:t>
             </w:r>
             <w:r>
               <w:rPr>
@@ -1138,7 +1138,7 @@
               <w:lang w:val="en-IE" w:eastAsia="en-IE"/>
             </w:rPr>
           </w:pPr>
-          <w:hyperlink w:anchor="_Toc100222181" w:history="1">
+          <w:hyperlink w:anchor="_Toc100676431" w:history="1">
             <w:r>
               <w:rPr>
                 <w:rStyle w:val="Hyperlink"/>
@@ -1182,7 +1182,7 @@
                 <w:noProof/>
                 <w:webHidden/>
               </w:rPr>
-              <w:instrText xml:space="preserve"> PAGEREF _Toc100222181 \h </w:instrText>
+              <w:instrText xml:space="preserve"> PAGEREF _Toc100676431 \h </w:instrText>
             </w:r>
             <w:r>
               <w:rPr>
@@ -1202,7 +1202,7 @@
                 <w:noProof/>
                 <w:webHidden/>
               </w:rPr>
-              <w:t>3</w:t>
+              <w:t>8</w:t>
             </w:r>
             <w:r>
               <w:rPr>
@@ -1227,7 +1227,7 @@
               <w:lang w:val="en-IE" w:eastAsia="en-IE"/>
             </w:rPr>
           </w:pPr>
-          <w:hyperlink w:anchor="_Toc100222182" w:history="1">
+          <w:hyperlink w:anchor="_Toc100676432" w:history="1">
             <w:r>
               <w:rPr>
                 <w:rStyle w:val="Hyperlink"/>
@@ -1254,7 +1254,7 @@
                 <w:noProof/>
                 <w:webHidden/>
               </w:rPr>
-              <w:instrText xml:space="preserve"> PAGEREF _Toc100222182 \h </w:instrText>
+              <w:instrText xml:space="preserve"> PAGEREF _Toc100676432 \h </w:instrText>
             </w:r>
             <w:r>
               <w:rPr>
@@ -1274,7 +1274,7 @@
                 <w:noProof/>
                 <w:webHidden/>
               </w:rPr>
-              <w:t>3</w:t>
+              <w:t>8</w:t>
             </w:r>
             <w:r>
               <w:rPr>
@@ -1299,7 +1299,7 @@
               <w:lang w:val="en-IE" w:eastAsia="en-IE"/>
             </w:rPr>
           </w:pPr>
-          <w:hyperlink w:anchor="_Toc100222183" w:history="1">
+          <w:hyperlink w:anchor="_Toc100676433" w:history="1">
             <w:r>
               <w:rPr>
                 <w:rStyle w:val="Hyperlink"/>
@@ -1326,7 +1326,7 @@
                 <w:noProof/>
                 <w:webHidden/>
               </w:rPr>
-              <w:instrText xml:space="preserve"> PAGEREF _Toc100222183 \h </w:instrText>
+              <w:instrText xml:space="preserve"> PAGEREF _Toc100676433 \h </w:instrText>
             </w:r>
             <w:r>
               <w:rPr>
@@ -1346,7 +1346,7 @@
                 <w:noProof/>
                 <w:webHidden/>
               </w:rPr>
-              <w:t>3</w:t>
+              <w:t>8</w:t>
             </w:r>
             <w:r>
               <w:rPr>
@@ -1368,7 +1368,7 @@
               <w:lang w:val="en-IE" w:eastAsia="en-IE"/>
             </w:rPr>
           </w:pPr>
-          <w:hyperlink w:anchor="_Toc100222184" w:history="1">
+          <w:hyperlink w:anchor="_Toc100676434" w:history="1">
             <w:r>
               <w:rPr>
                 <w:rStyle w:val="Hyperlink"/>
@@ -1395,7 +1395,7 @@
                 <w:noProof/>
                 <w:webHidden/>
               </w:rPr>
-              <w:instrText xml:space="preserve"> PAGEREF _Toc100222184 \h </w:instrText>
+              <w:instrText xml:space="preserve"> PAGEREF _Toc100676434 \h </w:instrText>
             </w:r>
             <w:r>
               <w:rPr>
@@ -1415,7 +1415,7 @@
                 <w:noProof/>
                 <w:webHidden/>
               </w:rPr>
-              <w:t>3</w:t>
+              <w:t>8</w:t>
             </w:r>
             <w:r>
               <w:rPr>
@@ -1437,7 +1437,7 @@
               <w:lang w:val="en-IE" w:eastAsia="en-IE"/>
             </w:rPr>
           </w:pPr>
-          <w:hyperlink w:anchor="_Toc100222185" w:history="1">
+          <w:hyperlink w:anchor="_Toc100676435" w:history="1">
             <w:r>
               <w:rPr>
                 <w:rStyle w:val="Hyperlink"/>
@@ -1464,7 +1464,7 @@
                 <w:noProof/>
                 <w:webHidden/>
               </w:rPr>
-              <w:instrText xml:space="preserve"> PAGEREF _Toc100222185 \h </w:instrText>
+              <w:instrText xml:space="preserve"> PAGEREF _Toc100676435 \h </w:instrText>
             </w:r>
             <w:r>
               <w:rPr>
@@ -1484,7 +1484,7 @@
                 <w:noProof/>
                 <w:webHidden/>
               </w:rPr>
-              <w:t>8</w:t>
+              <w:t>13</w:t>
             </w:r>
             <w:r>
               <w:rPr>
@@ -1509,7 +1509,7 @@
               <w:lang w:val="en-IE" w:eastAsia="en-IE"/>
             </w:rPr>
           </w:pPr>
-          <w:hyperlink w:anchor="_Toc100222186" w:history="1">
+          <w:hyperlink w:anchor="_Toc100676436" w:history="1">
             <w:r>
               <w:rPr>
                 <w:rStyle w:val="Hyperlink"/>
@@ -1536,7 +1536,7 @@
                 <w:noProof/>
                 <w:webHidden/>
               </w:rPr>
-              <w:instrText xml:space="preserve"> PAGEREF _Toc100222186 \h </w:instrText>
+              <w:instrText xml:space="preserve"> PAGEREF _Toc100676436 \h </w:instrText>
             </w:r>
             <w:r>
               <w:rPr>
@@ -1556,7 +1556,7 @@
                 <w:noProof/>
                 <w:webHidden/>
               </w:rPr>
-              <w:t>8</w:t>
+              <w:t>13</w:t>
             </w:r>
             <w:r>
               <w:rPr>
@@ -1578,7 +1578,7 @@
               <w:lang w:val="en-IE" w:eastAsia="en-IE"/>
             </w:rPr>
           </w:pPr>
-          <w:hyperlink w:anchor="_Toc100222187" w:history="1">
+          <w:hyperlink w:anchor="_Toc100676437" w:history="1">
             <w:r>
               <w:rPr>
                 <w:rStyle w:val="Hyperlink"/>
@@ -1605,7 +1605,7 @@
                 <w:noProof/>
                 <w:webHidden/>
               </w:rPr>
-              <w:instrText xml:space="preserve"> PAGEREF _Toc100222187 \h </w:instrText>
+              <w:instrText xml:space="preserve"> PAGEREF _Toc100676437 \h </w:instrText>
             </w:r>
             <w:r>
               <w:rPr>
@@ -1625,7 +1625,7 @@
                 <w:noProof/>
                 <w:webHidden/>
               </w:rPr>
-              <w:t>8</w:t>
+              <w:t>13</w:t>
             </w:r>
             <w:r>
               <w:rPr>
@@ -1647,7 +1647,7 @@
               <w:lang w:val="en-IE" w:eastAsia="en-IE"/>
             </w:rPr>
           </w:pPr>
-          <w:hyperlink w:anchor="_Toc100222188" w:history="1">
+          <w:hyperlink w:anchor="_Toc100676438" w:history="1">
             <w:r>
               <w:rPr>
                 <w:rStyle w:val="Hyperlink"/>
@@ -1674,7 +1674,7 @@
                 <w:noProof/>
                 <w:webHidden/>
               </w:rPr>
-              <w:instrText xml:space="preserve"> PAGEREF _Toc100222188 \h </w:instrText>
+              <w:instrText xml:space="preserve"> PAGEREF _Toc100676438 \h </w:instrText>
             </w:r>
             <w:r>
               <w:rPr>
@@ -1694,7 +1694,7 @@
                 <w:noProof/>
                 <w:webHidden/>
               </w:rPr>
-              <w:t>8</w:t>
+              <w:t>13</w:t>
             </w:r>
             <w:r>
               <w:rPr>
@@ -1716,7 +1716,7 @@
               <w:lang w:val="en-IE" w:eastAsia="en-IE"/>
             </w:rPr>
           </w:pPr>
-          <w:hyperlink w:anchor="_Toc100222189" w:history="1">
+          <w:hyperlink w:anchor="_Toc100676439" w:history="1">
             <w:r>
               <w:rPr>
                 <w:rStyle w:val="Hyperlink"/>
@@ -1743,7 +1743,7 @@
                 <w:noProof/>
                 <w:webHidden/>
               </w:rPr>
-              <w:instrText xml:space="preserve"> PAGEREF _Toc100222189 \h </w:instrText>
+              <w:instrText xml:space="preserve"> PAGEREF _Toc100676439 \h </w:instrText>
             </w:r>
             <w:r>
               <w:rPr>
@@ -1763,7 +1763,7 @@
                 <w:noProof/>
                 <w:webHidden/>
               </w:rPr>
-              <w:t>9</w:t>
+              <w:t>14</w:t>
             </w:r>
             <w:r>
               <w:rPr>
@@ -1788,7 +1788,7 @@
               <w:lang w:val="en-IE" w:eastAsia="en-IE"/>
             </w:rPr>
           </w:pPr>
-          <w:hyperlink w:anchor="_Toc100222190" w:history="1">
+          <w:hyperlink w:anchor="_Toc100676440" w:history="1">
             <w:r>
               <w:rPr>
                 <w:noProof/>
@@ -1808,7 +1808,7 @@
                 <w:noProof/>
                 <w:webHidden/>
               </w:rPr>
-              <w:instrText xml:space="preserve"> PAGEREF _Toc100222190 \h </w:instrText>
+              <w:instrText xml:space="preserve"> PAGEREF _Toc100676440 \h </w:instrText>
             </w:r>
             <w:r>
               <w:rPr>
@@ -1828,7 +1828,7 @@
                 <w:noProof/>
                 <w:webHidden/>
               </w:rPr>
-              <w:t>9</w:t>
+              <w:t>14</w:t>
             </w:r>
             <w:r>
               <w:rPr>
@@ -1853,7 +1853,7 @@
               <w:lang w:val="en-IE" w:eastAsia="en-IE"/>
             </w:rPr>
           </w:pPr>
-          <w:hyperlink w:anchor="_Toc100222191" w:history="1">
+          <w:hyperlink w:anchor="_Toc100676441" w:history="1">
             <w:r>
               <w:rPr>
                 <w:rStyle w:val="Hyperlink"/>
@@ -1880,7 +1880,7 @@
                 <w:noProof/>
                 <w:webHidden/>
               </w:rPr>
-              <w:instrText xml:space="preserve"> PAGEREF _Toc100222191 \h </w:instrText>
+              <w:instrText xml:space="preserve"> PAGEREF _Toc100676441 \h </w:instrText>
             </w:r>
             <w:r>
               <w:rPr>
@@ -1900,7 +1900,7 @@
                 <w:noProof/>
                 <w:webHidden/>
               </w:rPr>
-              <w:t>9</w:t>
+              <w:t>14</w:t>
             </w:r>
             <w:r>
               <w:rPr>
@@ -1926,7 +1926,7 @@
               <w:lang w:val="en-IE" w:eastAsia="en-IE"/>
             </w:rPr>
           </w:pPr>
-          <w:hyperlink w:anchor="_Toc100222192" w:history="1">
+          <w:hyperlink w:anchor="_Toc100676442" w:history="1">
             <w:r>
               <w:rPr>
                 <w:rStyle w:val="Hyperlink"/>
@@ -1970,7 +1970,7 @@
                 <w:noProof/>
                 <w:webHidden/>
               </w:rPr>
-              <w:instrText xml:space="preserve"> PAGEREF _Toc100222192 \h </w:instrText>
+              <w:instrText xml:space="preserve"> PAGEREF _Toc100676442 \h </w:instrText>
             </w:r>
             <w:r>
               <w:rPr>
@@ -1990,7 +1990,7 @@
                 <w:noProof/>
                 <w:webHidden/>
               </w:rPr>
-              <w:t>10</w:t>
+              <w:t>15</w:t>
             </w:r>
             <w:r>
               <w:rPr>
@@ -2016,7 +2016,7 @@
               <w:lang w:val="en-IE" w:eastAsia="en-IE"/>
             </w:rPr>
           </w:pPr>
-          <w:hyperlink w:anchor="_Toc100222193" w:history="1">
+          <w:hyperlink w:anchor="_Toc100676443" w:history="1">
             <w:r>
               <w:rPr>
                 <w:rStyle w:val="Hyperlink"/>
@@ -2066,7 +2066,7 @@
                 <w:noProof/>
                 <w:webHidden/>
               </w:rPr>
-              <w:instrText xml:space="preserve"> PAGEREF _Toc100222193 \h </w:instrText>
+              <w:instrText xml:space="preserve"> PAGEREF _Toc100676443 \h </w:instrText>
             </w:r>
             <w:r>
               <w:rPr>
@@ -2086,7 +2086,7 @@
                 <w:noProof/>
                 <w:webHidden/>
               </w:rPr>
-              <w:t>10</w:t>
+              <w:t>15</w:t>
             </w:r>
             <w:r>
               <w:rPr>
@@ -2112,7 +2112,7 @@
               <w:lang w:val="en-IE" w:eastAsia="en-IE"/>
             </w:rPr>
           </w:pPr>
-          <w:hyperlink w:anchor="_Toc100222194" w:history="1">
+          <w:hyperlink w:anchor="_Toc100676444" w:history="1">
             <w:r>
               <w:rPr>
                 <w:rStyle w:val="Hyperlink"/>
@@ -2162,7 +2162,7 @@
                 <w:noProof/>
                 <w:webHidden/>
               </w:rPr>
-              <w:instrText xml:space="preserve"> PAGEREF _Toc100222194 \h </w:instrText>
+              <w:instrText xml:space="preserve"> PAGEREF _Toc100676444 \h </w:instrText>
             </w:r>
             <w:r>
               <w:rPr>
@@ -2182,7 +2182,7 @@
                 <w:noProof/>
                 <w:webHidden/>
               </w:rPr>
-              <w:t>10</w:t>
+              <w:t>15</w:t>
             </w:r>
             <w:r>
               <w:rPr>
@@ -2208,7 +2208,7 @@
               <w:lang w:val="en-IE" w:eastAsia="en-IE"/>
             </w:rPr>
           </w:pPr>
-          <w:hyperlink w:anchor="_Toc100222195" w:history="1">
+          <w:hyperlink w:anchor="_Toc100676445" w:history="1">
             <w:r>
               <w:rPr>
                 <w:rStyle w:val="Hyperlink"/>
@@ -2258,7 +2258,7 @@
                 <w:noProof/>
                 <w:webHidden/>
               </w:rPr>
-              <w:instrText xml:space="preserve"> PAGEREF _Toc100222195 \h </w:instrText>
+              <w:instrText xml:space="preserve"> PAGEREF _Toc100676445 \h </w:instrText>
             </w:r>
             <w:r>
               <w:rPr>
@@ -2278,7 +2278,7 @@
                 <w:noProof/>
                 <w:webHidden/>
               </w:rPr>
-              <w:t>10</w:t>
+              <w:t>15</w:t>
             </w:r>
             <w:r>
               <w:rPr>
@@ -2304,7 +2304,7 @@
               <w:lang w:val="en-IE" w:eastAsia="en-IE"/>
             </w:rPr>
           </w:pPr>
-          <w:hyperlink w:anchor="_Toc100222196" w:history="1">
+          <w:hyperlink w:anchor="_Toc100676446" w:history="1">
             <w:r>
               <w:rPr>
                 <w:rStyle w:val="Hyperlink"/>
@@ -2354,7 +2354,7 @@
                 <w:noProof/>
                 <w:webHidden/>
               </w:rPr>
-              <w:instrText xml:space="preserve"> PAGEREF _Toc100222196 \h </w:instrText>
+              <w:instrText xml:space="preserve"> PAGEREF _Toc100676446 \h </w:instrText>
             </w:r>
             <w:r>
               <w:rPr>
@@ -2374,7 +2374,7 @@
                 <w:noProof/>
                 <w:webHidden/>
               </w:rPr>
-              <w:t>10</w:t>
+              <w:t>15</w:t>
             </w:r>
             <w:r>
               <w:rPr>
@@ -2400,7 +2400,7 @@
               <w:lang w:val="en-IE" w:eastAsia="en-IE"/>
             </w:rPr>
           </w:pPr>
-          <w:hyperlink w:anchor="_Toc100222197" w:history="1">
+          <w:hyperlink w:anchor="_Toc100676447" w:history="1">
             <w:r>
               <w:rPr>
                 <w:rStyle w:val="Hyperlink"/>
@@ -2450,7 +2450,7 @@
                 <w:noProof/>
                 <w:webHidden/>
               </w:rPr>
-              <w:instrText xml:space="preserve"> PAGEREF _Toc100222197 \h </w:instrText>
+              <w:instrText xml:space="preserve"> PAGEREF _Toc100676447 \h </w:instrText>
             </w:r>
             <w:r>
               <w:rPr>
@@ -2470,7 +2470,7 @@
                 <w:noProof/>
                 <w:webHidden/>
               </w:rPr>
-              <w:t>11</w:t>
+              <w:t>16</w:t>
             </w:r>
             <w:r>
               <w:rPr>
@@ -2496,7 +2496,7 @@
               <w:lang w:val="en-IE" w:eastAsia="en-IE"/>
             </w:rPr>
           </w:pPr>
-          <w:hyperlink w:anchor="_Toc100222198" w:history="1">
+          <w:hyperlink w:anchor="_Toc100676448" w:history="1">
             <w:r>
               <w:rPr>
                 <w:rStyle w:val="Hyperlink"/>
@@ -2540,7 +2540,7 @@
                 <w:noProof/>
                 <w:webHidden/>
               </w:rPr>
-              <w:instrText xml:space="preserve"> PAGEREF _Toc100222198 \h </w:instrText>
+              <w:instrText xml:space="preserve"> PAGEREF _Toc100676448 \h </w:instrText>
             </w:r>
             <w:r>
               <w:rPr>
@@ -2560,7 +2560,7 @@
                 <w:noProof/>
                 <w:webHidden/>
               </w:rPr>
-              <w:t>15</w:t>
+              <w:t>20</w:t>
             </w:r>
             <w:r>
               <w:rPr>
@@ -2586,7 +2586,7 @@
               <w:lang w:val="en-IE" w:eastAsia="en-IE"/>
             </w:rPr>
           </w:pPr>
-          <w:hyperlink w:anchor="_Toc100222199" w:history="1">
+          <w:hyperlink w:anchor="_Toc100676449" w:history="1">
             <w:r>
               <w:rPr>
                 <w:rStyle w:val="Hyperlink"/>
@@ -2636,7 +2636,7 @@
                 <w:noProof/>
                 <w:webHidden/>
               </w:rPr>
-              <w:instrText xml:space="preserve"> PAGEREF _Toc100222199 \h </w:instrText>
+              <w:instrText xml:space="preserve"> PAGEREF _Toc100676449 \h </w:instrText>
             </w:r>
             <w:r>
               <w:rPr>
@@ -2656,7 +2656,7 @@
                 <w:noProof/>
                 <w:webHidden/>
               </w:rPr>
-              <w:t>15</w:t>
+              <w:t>20</w:t>
             </w:r>
             <w:r>
               <w:rPr>
@@ -2682,7 +2682,7 @@
               <w:lang w:val="en-IE" w:eastAsia="en-IE"/>
             </w:rPr>
           </w:pPr>
-          <w:hyperlink w:anchor="_Toc100222200" w:history="1">
+          <w:hyperlink w:anchor="_Toc100676450" w:history="1">
             <w:r>
               <w:rPr>
                 <w:rStyle w:val="Hyperlink"/>
@@ -2732,7 +2732,7 @@
                 <w:noProof/>
                 <w:webHidden/>
               </w:rPr>
-              <w:instrText xml:space="preserve"> PAGEREF _Toc100222200 \h </w:instrText>
+              <w:instrText xml:space="preserve"> PAGEREF _Toc100676450 \h </w:instrText>
             </w:r>
             <w:r>
               <w:rPr>
@@ -2752,7 +2752,7 @@
                 <w:noProof/>
                 <w:webHidden/>
               </w:rPr>
-              <w:t>15</w:t>
+              <w:t>20</w:t>
             </w:r>
             <w:r>
               <w:rPr>
@@ -2778,7 +2778,7 @@
               <w:lang w:val="en-IE" w:eastAsia="en-IE"/>
             </w:rPr>
           </w:pPr>
-          <w:hyperlink w:anchor="_Toc100222201" w:history="1">
+          <w:hyperlink w:anchor="_Toc100676451" w:history="1">
             <w:r>
               <w:rPr>
                 <w:rStyle w:val="Hyperlink"/>
@@ -2830,7 +2830,7 @@
                 <w:noProof/>
                 <w:webHidden/>
               </w:rPr>
-              <w:instrText xml:space="preserve"> PAGEREF _Toc100222201 \h </w:instrText>
+              <w:instrText xml:space="preserve"> PAGEREF _Toc100676451 \h </w:instrText>
             </w:r>
             <w:r>
               <w:rPr>
@@ -2850,7 +2850,7 @@
                 <w:noProof/>
                 <w:webHidden/>
               </w:rPr>
-              <w:t>15</w:t>
+              <w:t>20</w:t>
             </w:r>
             <w:r>
               <w:rPr>
@@ -2876,7 +2876,7 @@
               <w:lang w:val="en-IE" w:eastAsia="en-IE"/>
             </w:rPr>
           </w:pPr>
-          <w:hyperlink w:anchor="_Toc100222202" w:history="1">
+          <w:hyperlink w:anchor="_Toc100676452" w:history="1">
             <w:r>
               <w:rPr>
                 <w:rStyle w:val="Hyperlink"/>
@@ -2927,7 +2927,7 @@
                 <w:noProof/>
                 <w:webHidden/>
               </w:rPr>
-              <w:instrText xml:space="preserve"> PAGEREF _Toc100222202 \h </w:instrText>
+              <w:instrText xml:space="preserve"> PAGEREF _Toc100676452 \h </w:instrText>
             </w:r>
             <w:r>
               <w:rPr>
@@ -2947,7 +2947,7 @@
                 <w:noProof/>
                 <w:webHidden/>
               </w:rPr>
-              <w:t>16</w:t>
+              <w:t>21</w:t>
             </w:r>
             <w:r>
               <w:rPr>
@@ -2973,7 +2973,7 @@
               <w:lang w:val="en-IE" w:eastAsia="en-IE"/>
             </w:rPr>
           </w:pPr>
-          <w:hyperlink w:anchor="_Toc100222203" w:history="1">
+          <w:hyperlink w:anchor="_Toc100676453" w:history="1">
             <w:r>
               <w:rPr>
                 <w:rStyle w:val="Hyperlink"/>
@@ -3025,7 +3025,7 @@
                 <w:noProof/>
                 <w:webHidden/>
               </w:rPr>
-              <w:instrText xml:space="preserve"> PAGEREF _Toc100222203 \h </w:instrText>
+              <w:instrText xml:space="preserve"> PAGEREF _Toc100676453 \h </w:instrText>
             </w:r>
             <w:r>
               <w:rPr>
@@ -3045,7 +3045,7 @@
                 <w:noProof/>
                 <w:webHidden/>
               </w:rPr>
-              <w:t>16</w:t>
+              <w:t>21</w:t>
             </w:r>
             <w:r>
               <w:rPr>
@@ -3071,7 +3071,7 @@
               <w:lang w:val="en-IE" w:eastAsia="en-IE"/>
             </w:rPr>
           </w:pPr>
-          <w:hyperlink w:anchor="_Toc100222204" w:history="1">
+          <w:hyperlink w:anchor="_Toc100676454" w:history="1">
             <w:r>
               <w:rPr>
                 <w:rStyle w:val="Hyperlink"/>
@@ -3121,7 +3121,7 @@
                 <w:noProof/>
                 <w:webHidden/>
               </w:rPr>
-              <w:instrText xml:space="preserve"> PAGEREF _Toc100222204 \h </w:instrText>
+              <w:instrText xml:space="preserve"> PAGEREF _Toc100676454 \h </w:instrText>
             </w:r>
             <w:r>
               <w:rPr>
@@ -3141,7 +3141,7 @@
                 <w:noProof/>
                 <w:webHidden/>
               </w:rPr>
-              <w:t>17</w:t>
+              <w:t>22</w:t>
             </w:r>
             <w:r>
               <w:rPr>
@@ -3167,7 +3167,7 @@
               <w:lang w:val="en-IE" w:eastAsia="en-IE"/>
             </w:rPr>
           </w:pPr>
-          <w:hyperlink w:anchor="_Toc100222205" w:history="1">
+          <w:hyperlink w:anchor="_Toc100676455" w:history="1">
             <w:r>
               <w:rPr>
                 <w:rStyle w:val="Hyperlink"/>
@@ -3219,7 +3219,7 @@
                 <w:noProof/>
                 <w:webHidden/>
               </w:rPr>
-              <w:instrText xml:space="preserve"> PAGEREF _Toc100222205 \h </w:instrText>
+              <w:instrText xml:space="preserve"> PAGEREF _Toc100676455 \h </w:instrText>
             </w:r>
             <w:r>
               <w:rPr>
@@ -3239,7 +3239,7 @@
                 <w:noProof/>
                 <w:webHidden/>
               </w:rPr>
-              <w:t>18</w:t>
+              <w:t>23</w:t>
             </w:r>
             <w:r>
               <w:rPr>
@@ -3265,7 +3265,7 @@
               <w:lang w:val="en-IE" w:eastAsia="en-IE"/>
             </w:rPr>
           </w:pPr>
-          <w:hyperlink w:anchor="_Toc100222206" w:history="1">
+          <w:hyperlink w:anchor="_Toc100676456" w:history="1">
             <w:r>
               <w:rPr>
                 <w:rStyle w:val="Hyperlink"/>
@@ -3309,7 +3309,7 @@
                 <w:noProof/>
                 <w:webHidden/>
               </w:rPr>
-              <w:instrText xml:space="preserve"> PAGEREF _Toc100222206 \h </w:instrText>
+              <w:instrText xml:space="preserve"> PAGEREF _Toc100676456 \h </w:instrText>
             </w:r>
             <w:r>
               <w:rPr>
@@ -3329,7 +3329,7 @@
                 <w:noProof/>
                 <w:webHidden/>
               </w:rPr>
-              <w:t>19</w:t>
+              <w:t>24</w:t>
             </w:r>
             <w:r>
               <w:rPr>
@@ -3355,7 +3355,7 @@
               <w:lang w:val="en-IE" w:eastAsia="en-IE"/>
             </w:rPr>
           </w:pPr>
-          <w:hyperlink w:anchor="_Toc100222207" w:history="1">
+          <w:hyperlink w:anchor="_Toc100676457" w:history="1">
             <w:r>
               <w:rPr>
                 <w:rStyle w:val="Hyperlink"/>
@@ -3409,7 +3409,7 @@
                 <w:noProof/>
                 <w:webHidden/>
               </w:rPr>
-              <w:instrText xml:space="preserve"> PAGEREF _Toc100222207 \h </w:instrText>
+              <w:instrText xml:space="preserve"> PAGEREF _Toc100676457 \h </w:instrText>
             </w:r>
             <w:r>
               <w:rPr>
@@ -3429,7 +3429,7 @@
                 <w:noProof/>
                 <w:webHidden/>
               </w:rPr>
-              <w:t>19</w:t>
+              <w:t>24</w:t>
             </w:r>
             <w:r>
               <w:rPr>
@@ -3451,7 +3451,7 @@
               <w:lang w:val="en-IE" w:eastAsia="en-IE"/>
             </w:rPr>
           </w:pPr>
-          <w:hyperlink w:anchor="_Toc100222208" w:history="1">
+          <w:hyperlink w:anchor="_Toc100676458" w:history="1">
             <w:r>
               <w:rPr>
                 <w:rStyle w:val="Hyperlink"/>
@@ -3503,7 +3503,7 @@
                 <w:noProof/>
                 <w:webHidden/>
               </w:rPr>
-              <w:instrText xml:space="preserve"> PAGEREF _Toc100222208 \h </w:instrText>
+              <w:instrText xml:space="preserve"> PAGEREF _Toc100676458 \h </w:instrText>
             </w:r>
             <w:r>
               <w:rPr>
@@ -3523,7 +3523,7 @@
                 <w:noProof/>
                 <w:webHidden/>
               </w:rPr>
-              <w:t>19</w:t>
+              <w:t>24</w:t>
             </w:r>
             <w:r>
               <w:rPr>
@@ -3545,7 +3545,7 @@
               <w:lang w:val="en-IE" w:eastAsia="en-IE"/>
             </w:rPr>
           </w:pPr>
-          <w:hyperlink w:anchor="_Toc100222209" w:history="1">
+          <w:hyperlink w:anchor="_Toc100676459" w:history="1">
             <w:r>
               <w:rPr>
                 <w:rStyle w:val="Hyperlink"/>
@@ -3595,7 +3595,7 @@
                 <w:noProof/>
                 <w:webHidden/>
               </w:rPr>
-              <w:instrText xml:space="preserve"> PAGEREF _Toc100222209 \h </w:instrText>
+              <w:instrText xml:space="preserve"> PAGEREF _Toc100676459 \h </w:instrText>
             </w:r>
             <w:r>
               <w:rPr>
@@ -3615,7 +3615,7 @@
                 <w:noProof/>
                 <w:webHidden/>
               </w:rPr>
-              <w:t>19</w:t>
+              <w:t>24</w:t>
             </w:r>
             <w:r>
               <w:rPr>
@@ -3637,7 +3637,7 @@
               <w:lang w:val="en-IE" w:eastAsia="en-IE"/>
             </w:rPr>
           </w:pPr>
-          <w:hyperlink w:anchor="_Toc100222210" w:history="1">
+          <w:hyperlink w:anchor="_Toc100676460" w:history="1">
             <w:r>
               <w:rPr>
                 <w:rStyle w:val="Hyperlink"/>
@@ -3687,7 +3687,7 @@
                 <w:noProof/>
                 <w:webHidden/>
               </w:rPr>
-              <w:instrText xml:space="preserve"> PAGEREF _Toc100222210 \h </w:instrText>
+              <w:instrText xml:space="preserve"> PAGEREF _Toc100676460 \h </w:instrText>
             </w:r>
             <w:r>
               <w:rPr>
@@ -3707,7 +3707,7 @@
                 <w:noProof/>
                 <w:webHidden/>
               </w:rPr>
-              <w:t>19</w:t>
+              <w:t>24</w:t>
             </w:r>
             <w:r>
               <w:rPr>
@@ -3729,7 +3729,7 @@
               <w:lang w:val="en-IE" w:eastAsia="en-IE"/>
             </w:rPr>
           </w:pPr>
-          <w:hyperlink w:anchor="_Toc100222211" w:history="1">
+          <w:hyperlink w:anchor="_Toc100676461" w:history="1">
             <w:r>
               <w:rPr>
                 <w:rStyle w:val="Hyperlink"/>
@@ -3779,7 +3779,7 @@
                 <w:noProof/>
                 <w:webHidden/>
               </w:rPr>
-              <w:instrText xml:space="preserve"> PAGEREF _Toc100222211 \h </w:instrText>
+              <w:instrText xml:space="preserve"> PAGEREF _Toc100676461 \h </w:instrText>
             </w:r>
             <w:r>
               <w:rPr>
@@ -3799,7 +3799,7 @@
                 <w:noProof/>
                 <w:webHidden/>
               </w:rPr>
-              <w:t>19</w:t>
+              <w:t>24</w:t>
             </w:r>
             <w:r>
               <w:rPr>
@@ -3825,7 +3825,7 @@
               <w:lang w:val="en-IE" w:eastAsia="en-IE"/>
             </w:rPr>
           </w:pPr>
-          <w:hyperlink w:anchor="_Toc100222212" w:history="1">
+          <w:hyperlink w:anchor="_Toc100676462" w:history="1">
             <w:r>
               <w:rPr>
                 <w:rStyle w:val="Hyperlink"/>
@@ -3879,7 +3879,7 @@
                 <w:noProof/>
                 <w:webHidden/>
               </w:rPr>
-              <w:instrText xml:space="preserve"> PAGEREF _Toc100222212 \h </w:instrText>
+              <w:instrText xml:space="preserve"> PAGEREF _Toc100676462 \h </w:instrText>
             </w:r>
             <w:r>
               <w:rPr>
@@ -3899,7 +3899,7 @@
                 <w:noProof/>
                 <w:webHidden/>
               </w:rPr>
-              <w:t>19</w:t>
+              <w:t>24</w:t>
             </w:r>
             <w:r>
               <w:rPr>
@@ -3925,7 +3925,7 @@
               <w:lang w:val="en-IE" w:eastAsia="en-IE"/>
             </w:rPr>
           </w:pPr>
-          <w:hyperlink w:anchor="_Toc100222214" w:history="1">
+          <w:hyperlink w:anchor="_Toc100676464" w:history="1">
             <w:r>
               <w:rPr>
                 <w:rStyle w:val="Hyperlink"/>
@@ -3979,7 +3979,7 @@
                 <w:noProof/>
                 <w:webHidden/>
               </w:rPr>
-              <w:instrText xml:space="preserve"> PAGEREF _Toc100222214 \h </w:instrText>
+              <w:instrText xml:space="preserve"> PAGEREF _Toc100676464 \h </w:instrText>
             </w:r>
             <w:r>
               <w:rPr>
@@ -3999,7 +3999,7 @@
                 <w:noProof/>
                 <w:webHidden/>
               </w:rPr>
-              <w:t>19</w:t>
+              <w:t>24</w:t>
             </w:r>
             <w:r>
               <w:rPr>
@@ -4025,7 +4025,7 @@
               <w:lang w:val="en-IE" w:eastAsia="en-IE"/>
             </w:rPr>
           </w:pPr>
-          <w:hyperlink w:anchor="_Toc100222215" w:history="1">
+          <w:hyperlink w:anchor="_Toc100676465" w:history="1">
             <w:r>
               <w:rPr>
                 <w:rStyle w:val="Hyperlink"/>
@@ -4079,7 +4079,7 @@
                 <w:noProof/>
                 <w:webHidden/>
               </w:rPr>
-              <w:instrText xml:space="preserve"> PAGEREF _Toc100222215 \h </w:instrText>
+              <w:instrText xml:space="preserve"> PAGEREF _Toc100676465 \h </w:instrText>
             </w:r>
             <w:r>
               <w:rPr>
@@ -4099,7 +4099,7 @@
                 <w:noProof/>
                 <w:webHidden/>
               </w:rPr>
-              <w:t>19</w:t>
+              <w:t>24</w:t>
             </w:r>
             <w:r>
               <w:rPr>
@@ -4125,7 +4125,7 @@
               <w:lang w:val="en-IE" w:eastAsia="en-IE"/>
             </w:rPr>
           </w:pPr>
-          <w:hyperlink w:anchor="_Toc100222216" w:history="1">
+          <w:hyperlink w:anchor="_Toc100676466" w:history="1">
             <w:r>
               <w:rPr>
                 <w:rStyle w:val="Hyperlink"/>
@@ -4179,7 +4179,7 @@
                 <w:noProof/>
                 <w:webHidden/>
               </w:rPr>
-              <w:instrText xml:space="preserve"> PAGEREF _Toc100222216 \h </w:instrText>
+              <w:instrText xml:space="preserve"> PAGEREF _Toc100676466 \h </w:instrText>
             </w:r>
             <w:r>
               <w:rPr>
@@ -4199,7 +4199,7 @@
                 <w:noProof/>
                 <w:webHidden/>
               </w:rPr>
-              <w:t>19</w:t>
+              <w:t>24</w:t>
             </w:r>
             <w:r>
               <w:rPr>
@@ -4225,7 +4225,7 @@
               <w:lang w:val="en-IE" w:eastAsia="en-IE"/>
             </w:rPr>
           </w:pPr>
-          <w:hyperlink w:anchor="_Toc100222217" w:history="1">
+          <w:hyperlink w:anchor="_Toc100676467" w:history="1">
             <w:r>
               <w:rPr>
                 <w:rStyle w:val="Hyperlink"/>
@@ -4269,7 +4269,7 @@
                 <w:noProof/>
                 <w:webHidden/>
               </w:rPr>
-              <w:instrText xml:space="preserve"> PAGEREF _Toc100222217 \h </w:instrText>
+              <w:instrText xml:space="preserve"> PAGEREF _Toc100676467 \h </w:instrText>
             </w:r>
             <w:r>
               <w:rPr>
@@ -4289,7 +4289,7 @@
                 <w:noProof/>
                 <w:webHidden/>
               </w:rPr>
-              <w:t>20</w:t>
+              <w:t>25</w:t>
             </w:r>
             <w:r>
               <w:rPr>
@@ -4315,7 +4315,7 @@
               <w:lang w:val="en-IE" w:eastAsia="en-IE"/>
             </w:rPr>
           </w:pPr>
-          <w:hyperlink w:anchor="_Toc100222218" w:history="1">
+          <w:hyperlink w:anchor="_Toc100676468" w:history="1">
             <w:r>
               <w:rPr>
                 <w:rStyle w:val="Hyperlink"/>
@@ -4369,7 +4369,7 @@
                 <w:noProof/>
                 <w:webHidden/>
               </w:rPr>
-              <w:instrText xml:space="preserve"> PAGEREF _Toc100222218 \h </w:instrText>
+              <w:instrText xml:space="preserve"> PAGEREF _Toc100676468 \h </w:instrText>
             </w:r>
             <w:r>
               <w:rPr>
@@ -4389,7 +4389,7 @@
                 <w:noProof/>
                 <w:webHidden/>
               </w:rPr>
-              <w:t>20</w:t>
+              <w:t>25</w:t>
             </w:r>
             <w:r>
               <w:rPr>
@@ -4411,7 +4411,7 @@
               <w:lang w:val="en-IE" w:eastAsia="en-IE"/>
             </w:rPr>
           </w:pPr>
-          <w:hyperlink w:anchor="_Toc100222219" w:history="1">
+          <w:hyperlink w:anchor="_Toc100676469" w:history="1">
             <w:r>
               <w:rPr>
                 <w:rStyle w:val="Hyperlink"/>
@@ -4465,7 +4465,7 @@
                 <w:noProof/>
                 <w:webHidden/>
               </w:rPr>
-              <w:instrText xml:space="preserve"> PAGEREF _Toc100222219 \h </w:instrText>
+              <w:instrText xml:space="preserve"> PAGEREF _Toc100676469 \h </w:instrText>
             </w:r>
             <w:r>
               <w:rPr>
@@ -4485,7 +4485,7 @@
                 <w:noProof/>
                 <w:webHidden/>
               </w:rPr>
-              <w:t>20</w:t>
+              <w:t>25</w:t>
             </w:r>
             <w:r>
               <w:rPr>
@@ -4507,7 +4507,7 @@
               <w:lang w:val="en-IE" w:eastAsia="en-IE"/>
             </w:rPr>
           </w:pPr>
-          <w:hyperlink w:anchor="_Toc100222220" w:history="1">
+          <w:hyperlink w:anchor="_Toc100676470" w:history="1">
             <w:r>
               <w:rPr>
                 <w:rStyle w:val="Hyperlink"/>
@@ -4561,7 +4561,7 @@
                 <w:noProof/>
                 <w:webHidden/>
               </w:rPr>
-              <w:instrText xml:space="preserve"> PAGEREF _Toc100222220 \h </w:instrText>
+              <w:instrText xml:space="preserve"> PAGEREF _Toc100676470 \h </w:instrText>
             </w:r>
             <w:r>
               <w:rPr>
@@ -4581,7 +4581,7 @@
                 <w:noProof/>
                 <w:webHidden/>
               </w:rPr>
-              <w:t>21</w:t>
+              <w:t>26</w:t>
             </w:r>
             <w:r>
               <w:rPr>
@@ -4603,7 +4603,7 @@
               <w:lang w:val="en-IE" w:eastAsia="en-IE"/>
             </w:rPr>
           </w:pPr>
-          <w:hyperlink w:anchor="_Toc100222221" w:history="1">
+          <w:hyperlink w:anchor="_Toc100676471" w:history="1">
             <w:r>
               <w:rPr>
                 <w:rStyle w:val="Hyperlink"/>
@@ -4657,7 +4657,7 @@
                 <w:noProof/>
                 <w:webHidden/>
               </w:rPr>
-              <w:instrText xml:space="preserve"> PAGEREF _Toc100222221 \h </w:instrText>
+              <w:instrText xml:space="preserve"> PAGEREF _Toc100676471 \h </w:instrText>
             </w:r>
             <w:r>
               <w:rPr>
@@ -4677,7 +4677,7 @@
                 <w:noProof/>
                 <w:webHidden/>
               </w:rPr>
-              <w:t>21</w:t>
+              <w:t>26</w:t>
             </w:r>
             <w:r>
               <w:rPr>
@@ -4699,7 +4699,7 @@
               <w:lang w:val="en-IE" w:eastAsia="en-IE"/>
             </w:rPr>
           </w:pPr>
-          <w:hyperlink w:anchor="_Toc100222222" w:history="1">
+          <w:hyperlink w:anchor="_Toc100676472" w:history="1">
             <w:r>
               <w:rPr>
                 <w:rStyle w:val="Hyperlink"/>
@@ -4753,7 +4753,7 @@
                 <w:noProof/>
                 <w:webHidden/>
               </w:rPr>
-              <w:instrText xml:space="preserve"> PAGEREF _Toc100222222 \h </w:instrText>
+              <w:instrText xml:space="preserve"> PAGEREF _Toc100676472 \h </w:instrText>
             </w:r>
             <w:r>
               <w:rPr>
@@ -4773,7 +4773,7 @@
                 <w:noProof/>
                 <w:webHidden/>
               </w:rPr>
-              <w:t>21</w:t>
+              <w:t>26</w:t>
             </w:r>
             <w:r>
               <w:rPr>
@@ -4795,7 +4795,7 @@
               <w:lang w:val="en-IE" w:eastAsia="en-IE"/>
             </w:rPr>
           </w:pPr>
-          <w:hyperlink w:anchor="_Toc100222223" w:history="1">
+          <w:hyperlink w:anchor="_Toc100676473" w:history="1">
             <w:r>
               <w:rPr>
                 <w:rStyle w:val="Hyperlink"/>
@@ -4845,7 +4845,7 @@
                 <w:noProof/>
                 <w:webHidden/>
               </w:rPr>
-              <w:instrText xml:space="preserve"> PAGEREF _Toc100222223 \h </w:instrText>
+              <w:instrText xml:space="preserve"> PAGEREF _Toc100676473 \h </w:instrText>
             </w:r>
             <w:r>
               <w:rPr>
@@ -4865,7 +4865,7 @@
                 <w:noProof/>
                 <w:webHidden/>
               </w:rPr>
-              <w:t>22</w:t>
+              <w:t>27</w:t>
             </w:r>
             <w:r>
               <w:rPr>
@@ -4891,7 +4891,7 @@
               <w:lang w:val="en-IE" w:eastAsia="en-IE"/>
             </w:rPr>
           </w:pPr>
-          <w:hyperlink w:anchor="_Toc100222224" w:history="1">
+          <w:hyperlink w:anchor="_Toc100676474" w:history="1">
             <w:r>
               <w:rPr>
                 <w:rStyle w:val="Hyperlink"/>
@@ -4945,7 +4945,7 @@
                 <w:noProof/>
                 <w:webHidden/>
               </w:rPr>
-              <w:instrText xml:space="preserve"> PAGEREF _Toc100222224 \h </w:instrText>
+              <w:instrText xml:space="preserve"> PAGEREF _Toc100676474 \h </w:instrText>
             </w:r>
             <w:r>
               <w:rPr>
@@ -4965,7 +4965,7 @@
                 <w:noProof/>
                 <w:webHidden/>
               </w:rPr>
-              <w:t>22</w:t>
+              <w:t>27</w:t>
             </w:r>
             <w:r>
               <w:rPr>
@@ -4991,7 +4991,7 @@
               <w:lang w:val="en-IE" w:eastAsia="en-IE"/>
             </w:rPr>
           </w:pPr>
-          <w:hyperlink w:anchor="_Toc100222225" w:history="1">
+          <w:hyperlink w:anchor="_Toc100676475" w:history="1">
             <w:r>
               <w:rPr>
                 <w:rStyle w:val="Hyperlink"/>
@@ -5045,7 +5045,7 @@
                 <w:noProof/>
                 <w:webHidden/>
               </w:rPr>
-              <w:instrText xml:space="preserve"> PAGEREF _Toc100222225 \h </w:instrText>
+              <w:instrText xml:space="preserve"> PAGEREF _Toc100676475 \h </w:instrText>
             </w:r>
             <w:r>
               <w:rPr>
@@ -5065,7 +5065,7 @@
                 <w:noProof/>
                 <w:webHidden/>
               </w:rPr>
-              <w:t>22</w:t>
+              <w:t>27</w:t>
             </w:r>
             <w:r>
               <w:rPr>
@@ -5091,7 +5091,7 @@
               <w:lang w:val="en-IE" w:eastAsia="en-IE"/>
             </w:rPr>
           </w:pPr>
-          <w:hyperlink w:anchor="_Toc100222226" w:history="1">
+          <w:hyperlink w:anchor="_Toc100676476" w:history="1">
             <w:r>
               <w:rPr>
                 <w:rStyle w:val="Hyperlink"/>
@@ -5135,7 +5135,7 @@
                 <w:noProof/>
                 <w:webHidden/>
               </w:rPr>
-              <w:instrText xml:space="preserve"> PAGEREF _Toc100222226 \h </w:instrText>
+              <w:instrText xml:space="preserve"> PAGEREF _Toc100676476 \h </w:instrText>
             </w:r>
             <w:r>
               <w:rPr>
@@ -5155,7 +5155,7 @@
                 <w:noProof/>
                 <w:webHidden/>
               </w:rPr>
-              <w:t>23</w:t>
+              <w:t>28</w:t>
             </w:r>
             <w:r>
               <w:rPr>
@@ -5181,7 +5181,7 @@
               <w:lang w:val="en-IE" w:eastAsia="en-IE"/>
             </w:rPr>
           </w:pPr>
-          <w:hyperlink w:anchor="_Toc100222227" w:history="1">
+          <w:hyperlink w:anchor="_Toc100676477" w:history="1">
             <w:r>
               <w:rPr>
                 <w:rStyle w:val="Hyperlink"/>
@@ -5231,7 +5231,7 @@
                 <w:noProof/>
                 <w:webHidden/>
               </w:rPr>
-              <w:instrText xml:space="preserve"> PAGEREF _Toc100222227 \h </w:instrText>
+              <w:instrText xml:space="preserve"> PAGEREF _Toc100676477 \h </w:instrText>
             </w:r>
             <w:r>
               <w:rPr>
@@ -5251,7 +5251,7 @@
                 <w:noProof/>
                 <w:webHidden/>
               </w:rPr>
-              <w:t>23</w:t>
+              <w:t>28</w:t>
             </w:r>
             <w:r>
               <w:rPr>
@@ -5277,7 +5277,7 @@
               <w:lang w:val="en-IE" w:eastAsia="en-IE"/>
             </w:rPr>
           </w:pPr>
-          <w:hyperlink w:anchor="_Toc100222228" w:history="1">
+          <w:hyperlink w:anchor="_Toc100676478" w:history="1">
             <w:r>
               <w:rPr>
                 <w:rStyle w:val="Hyperlink"/>
@@ -5327,7 +5327,7 @@
                 <w:noProof/>
                 <w:webHidden/>
               </w:rPr>
-              <w:instrText xml:space="preserve"> PAGEREF _Toc100222228 \h </w:instrText>
+              <w:instrText xml:space="preserve"> PAGEREF _Toc100676478 \h </w:instrText>
             </w:r>
             <w:r>
               <w:rPr>
@@ -5347,7 +5347,7 @@
                 <w:noProof/>
                 <w:webHidden/>
               </w:rPr>
-              <w:t>23</w:t>
+              <w:t>28</w:t>
             </w:r>
             <w:r>
               <w:rPr>
@@ -5369,7 +5369,7 @@
               <w:lang w:val="en-IE" w:eastAsia="en-IE"/>
             </w:rPr>
           </w:pPr>
-          <w:hyperlink w:anchor="_Toc100222229" w:history="1">
+          <w:hyperlink w:anchor="_Toc100676479" w:history="1">
             <w:r>
               <w:rPr>
                 <w:rStyle w:val="Hyperlink"/>
@@ -5419,7 +5419,7 @@
                 <w:noProof/>
                 <w:webHidden/>
               </w:rPr>
-              <w:instrText xml:space="preserve"> PAGEREF _Toc100222229 \h </w:instrText>
+              <w:instrText xml:space="preserve"> PAGEREF _Toc100676479 \h </w:instrText>
             </w:r>
             <w:r>
               <w:rPr>
@@ -5439,7 +5439,7 @@
                 <w:noProof/>
                 <w:webHidden/>
               </w:rPr>
-              <w:t>23</w:t>
+              <w:t>28</w:t>
             </w:r>
             <w:r>
               <w:rPr>
@@ -5461,7 +5461,7 @@
               <w:lang w:val="en-IE" w:eastAsia="en-IE"/>
             </w:rPr>
           </w:pPr>
-          <w:hyperlink w:anchor="_Toc100222230" w:history="1">
+          <w:hyperlink w:anchor="_Toc100676480" w:history="1">
             <w:r>
               <w:rPr>
                 <w:rStyle w:val="Hyperlink"/>
@@ -5511,7 +5511,7 @@
                 <w:noProof/>
                 <w:webHidden/>
               </w:rPr>
-              <w:instrText xml:space="preserve"> PAGEREF _Toc100222230 \h </w:instrText>
+              <w:instrText xml:space="preserve"> PAGEREF _Toc100676480 \h </w:instrText>
             </w:r>
             <w:r>
               <w:rPr>
@@ -5531,7 +5531,7 @@
                 <w:noProof/>
                 <w:webHidden/>
               </w:rPr>
-              <w:t>23</w:t>
+              <w:t>28</w:t>
             </w:r>
             <w:r>
               <w:rPr>
@@ -5553,7 +5553,7 @@
               <w:lang w:val="en-IE" w:eastAsia="en-IE"/>
             </w:rPr>
           </w:pPr>
-          <w:hyperlink w:anchor="_Toc100222231" w:history="1">
+          <w:hyperlink w:anchor="_Toc100676481" w:history="1">
             <w:r>
               <w:rPr>
                 <w:rStyle w:val="Hyperlink"/>
@@ -5603,7 +5603,7 @@
                 <w:noProof/>
                 <w:webHidden/>
               </w:rPr>
-              <w:instrText xml:space="preserve"> PAGEREF _Toc100222231 \h </w:instrText>
+              <w:instrText xml:space="preserve"> PAGEREF _Toc100676481 \h </w:instrText>
             </w:r>
             <w:r>
               <w:rPr>
@@ -5623,7 +5623,7 @@
                 <w:noProof/>
                 <w:webHidden/>
               </w:rPr>
-              <w:t>23</w:t>
+              <w:t>29</w:t>
             </w:r>
             <w:r>
               <w:rPr>
@@ -5645,7 +5645,7 @@
               <w:lang w:val="en-IE" w:eastAsia="en-IE"/>
             </w:rPr>
           </w:pPr>
-          <w:hyperlink w:anchor="_Toc100222232" w:history="1">
+          <w:hyperlink w:anchor="_Toc100676482" w:history="1">
             <w:r>
               <w:rPr>
                 <w:rStyle w:val="Hyperlink"/>
@@ -5695,7 +5695,7 @@
                 <w:noProof/>
                 <w:webHidden/>
               </w:rPr>
-              <w:instrText xml:space="preserve"> PAGEREF _Toc100222232 \h </w:instrText>
+              <w:instrText xml:space="preserve"> PAGEREF _Toc100676482 \h </w:instrText>
             </w:r>
             <w:r>
               <w:rPr>
@@ -5715,7 +5715,7 @@
                 <w:noProof/>
                 <w:webHidden/>
               </w:rPr>
-              <w:t>24</w:t>
+              <w:t>29</w:t>
             </w:r>
             <w:r>
               <w:rPr>
@@ -5741,7 +5741,7 @@
               <w:lang w:val="en-IE" w:eastAsia="en-IE"/>
             </w:rPr>
           </w:pPr>
-          <w:hyperlink w:anchor="_Toc100222233" w:history="1">
+          <w:hyperlink w:anchor="_Toc100676483" w:history="1">
             <w:r>
               <w:rPr>
                 <w:rStyle w:val="Hyperlink"/>
@@ -5791,7 +5791,7 @@
                 <w:noProof/>
                 <w:webHidden/>
               </w:rPr>
-              <w:instrText xml:space="preserve"> PAGEREF _Toc100222233 \h </w:instrText>
+              <w:instrText xml:space="preserve"> PAGEREF _Toc100676483 \h </w:instrText>
             </w:r>
             <w:r>
               <w:rPr>
@@ -5811,7 +5811,7 @@
                 <w:noProof/>
                 <w:webHidden/>
               </w:rPr>
-              <w:t>24</w:t>
+              <w:t>29</w:t>
             </w:r>
             <w:r>
               <w:rPr>
@@ -5833,7 +5833,7 @@
               <w:lang w:val="en-IE" w:eastAsia="en-IE"/>
             </w:rPr>
           </w:pPr>
-          <w:hyperlink w:anchor="_Toc100222234" w:history="1">
+          <w:hyperlink w:anchor="_Toc100676484" w:history="1">
             <w:r>
               <w:rPr>
                 <w:rStyle w:val="Hyperlink"/>
@@ -5883,7 +5883,7 @@
                 <w:noProof/>
                 <w:webHidden/>
               </w:rPr>
-              <w:instrText xml:space="preserve"> PAGEREF _Toc100222234 \h </w:instrText>
+              <w:instrText xml:space="preserve"> PAGEREF _Toc100676484 \h </w:instrText>
             </w:r>
             <w:r>
               <w:rPr>
@@ -5903,7 +5903,7 @@
                 <w:noProof/>
                 <w:webHidden/>
               </w:rPr>
-              <w:t>24</w:t>
+              <w:t>29</w:t>
             </w:r>
             <w:r>
               <w:rPr>
@@ -5925,7 +5925,7 @@
               <w:lang w:val="en-IE" w:eastAsia="en-IE"/>
             </w:rPr>
           </w:pPr>
-          <w:hyperlink w:anchor="_Toc100222235" w:history="1">
+          <w:hyperlink w:anchor="_Toc100676485" w:history="1">
             <w:r>
               <w:rPr>
                 <w:rStyle w:val="Hyperlink"/>
@@ -5975,7 +5975,7 @@
                 <w:noProof/>
                 <w:webHidden/>
               </w:rPr>
-              <w:instrText xml:space="preserve"> PAGEREF _Toc100222235 \h </w:instrText>
+              <w:instrText xml:space="preserve"> PAGEREF _Toc100676485 \h </w:instrText>
             </w:r>
             <w:r>
               <w:rPr>
@@ -5995,7 +5995,7 @@
                 <w:noProof/>
                 <w:webHidden/>
               </w:rPr>
-              <w:t>25</w:t>
+              <w:t>30</w:t>
             </w:r>
             <w:r>
               <w:rPr>
@@ -6021,7 +6021,7 @@
               <w:lang w:val="en-IE" w:eastAsia="en-IE"/>
             </w:rPr>
           </w:pPr>
-          <w:hyperlink w:anchor="_Toc100222236" w:history="1">
+          <w:hyperlink w:anchor="_Toc100676486" w:history="1">
             <w:r>
               <w:rPr>
                 <w:rStyle w:val="Hyperlink"/>
@@ -6065,7 +6065,7 @@
                 <w:noProof/>
                 <w:webHidden/>
               </w:rPr>
-              <w:instrText xml:space="preserve"> PAGEREF _Toc100222236 \h </w:instrText>
+              <w:instrText xml:space="preserve"> PAGEREF _Toc100676486 \h </w:instrText>
             </w:r>
             <w:r>
               <w:rPr>
@@ -6085,7 +6085,7 @@
                 <w:noProof/>
                 <w:webHidden/>
               </w:rPr>
-              <w:t>26</w:t>
+              <w:t>31</w:t>
             </w:r>
             <w:r>
               <w:rPr>
@@ -6111,7 +6111,7 @@
               <w:lang w:val="en-IE" w:eastAsia="en-IE"/>
             </w:rPr>
           </w:pPr>
-          <w:hyperlink w:anchor="_Toc100222237" w:history="1">
+          <w:hyperlink w:anchor="_Toc100676487" w:history="1">
             <w:r>
               <w:rPr>
                 <w:rStyle w:val="Hyperlink"/>
@@ -6161,7 +6161,7 @@
                 <w:noProof/>
                 <w:webHidden/>
               </w:rPr>
-              <w:instrText xml:space="preserve"> PAGEREF _Toc100222237 \h </w:instrText>
+              <w:instrText xml:space="preserve"> PAGEREF _Toc100676487 \h </w:instrText>
             </w:r>
             <w:r>
               <w:rPr>
@@ -6181,7 +6181,7 @@
                 <w:noProof/>
                 <w:webHidden/>
               </w:rPr>
-              <w:t>26</w:t>
+              <w:t>31</w:t>
             </w:r>
             <w:r>
               <w:rPr>
@@ -6207,7 +6207,7 @@
               <w:lang w:val="en-IE" w:eastAsia="en-IE"/>
             </w:rPr>
           </w:pPr>
-          <w:hyperlink w:anchor="_Toc100222238" w:history="1">
+          <w:hyperlink w:anchor="_Toc100676488" w:history="1">
             <w:r>
               <w:rPr>
                 <w:rStyle w:val="Hyperlink"/>
@@ -6257,7 +6257,7 @@
                 <w:noProof/>
                 <w:webHidden/>
               </w:rPr>
-              <w:instrText xml:space="preserve"> PAGEREF _Toc100222238 \h </w:instrText>
+              <w:instrText xml:space="preserve"> PAGEREF _Toc100676488 \h </w:instrText>
             </w:r>
             <w:r>
               <w:rPr>
@@ -6277,7 +6277,7 @@
                 <w:noProof/>
                 <w:webHidden/>
               </w:rPr>
-              <w:t>26</w:t>
+              <w:t>31</w:t>
             </w:r>
             <w:r>
               <w:rPr>
@@ -6303,7 +6303,7 @@
               <w:lang w:val="en-IE" w:eastAsia="en-IE"/>
             </w:rPr>
           </w:pPr>
-          <w:hyperlink w:anchor="_Toc100222239" w:history="1">
+          <w:hyperlink w:anchor="_Toc100676489" w:history="1">
             <w:r>
               <w:rPr>
                 <w:rStyle w:val="Hyperlink"/>
@@ -6353,7 +6353,7 @@
                 <w:noProof/>
                 <w:webHidden/>
               </w:rPr>
-              <w:instrText xml:space="preserve"> PAGEREF _Toc100222239 \h </w:instrText>
+              <w:instrText xml:space="preserve"> PAGEREF _Toc100676489 \h </w:instrText>
             </w:r>
             <w:r>
               <w:rPr>
@@ -6373,7 +6373,7 @@
                 <w:noProof/>
                 <w:webHidden/>
               </w:rPr>
-              <w:t>26</w:t>
+              <w:t>31</w:t>
             </w:r>
             <w:r>
               <w:rPr>
@@ -6399,7 +6399,7 @@
               <w:lang w:val="en-IE" w:eastAsia="en-IE"/>
             </w:rPr>
           </w:pPr>
-          <w:hyperlink w:anchor="_Toc100222240" w:history="1">
+          <w:hyperlink w:anchor="_Toc100676490" w:history="1">
             <w:r>
               <w:rPr>
                 <w:rStyle w:val="Hyperlink"/>
@@ -6449,7 +6449,7 @@
                 <w:noProof/>
                 <w:webHidden/>
               </w:rPr>
-              <w:instrText xml:space="preserve"> PAGEREF _Toc100222240 \h </w:instrText>
+              <w:instrText xml:space="preserve"> PAGEREF _Toc100676490 \h </w:instrText>
             </w:r>
             <w:r>
               <w:rPr>
@@ -6469,199 +6469,7 @@
                 <w:noProof/>
                 <w:webHidden/>
               </w:rPr>
-              <w:t>26</w:t>
-            </w:r>
-            <w:r>
-              <w:rPr>
-                <w:noProof/>
-                <w:webHidden/>
-              </w:rPr>
-              <w:fldChar w:fldCharType="end"/>
-            </w:r>
-          </w:hyperlink>
-        </w:p>
-        <w:p>
-          <w:pPr>
-            <w:pStyle w:val="TOC2"/>
-            <w:tabs>
-              <w:tab w:val="left" w:pos="880"/>
-              <w:tab w:val="right" w:pos="9016"/>
-            </w:tabs>
-            <w:rPr>
-              <w:rFonts w:eastAsiaTheme="minorEastAsia"/>
-              <w:noProof/>
-              <w:sz w:val="22"/>
-              <w:szCs w:val="22"/>
-              <w:lang w:val="en-IE" w:eastAsia="en-IE"/>
-            </w:rPr>
-          </w:pPr>
-          <w:hyperlink w:anchor="_Toc100222241" w:history="1">
-            <w:r>
-              <w:rPr>
-                <w:rStyle w:val="Hyperlink"/>
-                <w:noProof/>
-                <w14:scene3d>
-                  <w14:camera w14:prst="orthographicFront"/>
-                  <w14:lightRig w14:rig="threePt" w14:dir="t">
-                    <w14:rot w14:lat="0" w14:lon="0" w14:rev="0"/>
-                  </w14:lightRig>
-                </w14:scene3d>
-              </w:rPr>
-              <w:t>9.5</w:t>
-            </w:r>
-            <w:r>
-              <w:rPr>
-                <w:rFonts w:eastAsiaTheme="minorEastAsia"/>
-                <w:noProof/>
-                <w:sz w:val="22"/>
-                <w:szCs w:val="22"/>
-                <w:lang w:val="en-IE" w:eastAsia="en-IE"/>
-              </w:rPr>
-              <w:tab/>
-            </w:r>
-            <w:r>
-              <w:rPr>
-                <w:rStyle w:val="Hyperlink"/>
-                <w:noProof/>
-              </w:rPr>
-              <w:t>Technical skills</w:t>
-            </w:r>
-            <w:r>
-              <w:rPr>
-                <w:noProof/>
-                <w:webHidden/>
-              </w:rPr>
-              <w:tab/>
-            </w:r>
-            <w:r>
-              <w:rPr>
-                <w:noProof/>
-                <w:webHidden/>
-              </w:rPr>
-              <w:fldChar w:fldCharType="begin"/>
-            </w:r>
-            <w:r>
-              <w:rPr>
-                <w:noProof/>
-                <w:webHidden/>
-              </w:rPr>
-              <w:instrText xml:space="preserve"> PAGEREF _Toc100222241 \h </w:instrText>
-            </w:r>
-            <w:r>
-              <w:rPr>
-                <w:noProof/>
-                <w:webHidden/>
-              </w:rPr>
-            </w:r>
-            <w:r>
-              <w:rPr>
-                <w:noProof/>
-                <w:webHidden/>
-              </w:rPr>
-              <w:fldChar w:fldCharType="separate"/>
-            </w:r>
-            <w:r>
-              <w:rPr>
-                <w:noProof/>
-                <w:webHidden/>
-              </w:rPr>
-              <w:t>26</w:t>
-            </w:r>
-            <w:r>
-              <w:rPr>
-                <w:noProof/>
-                <w:webHidden/>
-              </w:rPr>
-              <w:fldChar w:fldCharType="end"/>
-            </w:r>
-          </w:hyperlink>
-        </w:p>
-        <w:p>
-          <w:pPr>
-            <w:pStyle w:val="TOC2"/>
-            <w:tabs>
-              <w:tab w:val="left" w:pos="880"/>
-              <w:tab w:val="right" w:pos="9016"/>
-            </w:tabs>
-            <w:rPr>
-              <w:rFonts w:eastAsiaTheme="minorEastAsia"/>
-              <w:noProof/>
-              <w:sz w:val="22"/>
-              <w:szCs w:val="22"/>
-              <w:lang w:val="en-IE" w:eastAsia="en-IE"/>
-            </w:rPr>
-          </w:pPr>
-          <w:hyperlink w:anchor="_Toc100222242" w:history="1">
-            <w:r>
-              <w:rPr>
-                <w:rStyle w:val="Hyperlink"/>
-                <w:noProof/>
-                <w14:scene3d>
-                  <w14:camera w14:prst="orthographicFront"/>
-                  <w14:lightRig w14:rig="threePt" w14:dir="t">
-                    <w14:rot w14:lat="0" w14:lon="0" w14:rev="0"/>
-                  </w14:lightRig>
-                </w14:scene3d>
-              </w:rPr>
-              <w:t>9.6</w:t>
-            </w:r>
-            <w:r>
-              <w:rPr>
-                <w:rFonts w:eastAsiaTheme="minorEastAsia"/>
-                <w:noProof/>
-                <w:sz w:val="22"/>
-                <w:szCs w:val="22"/>
-                <w:lang w:val="en-IE" w:eastAsia="en-IE"/>
-              </w:rPr>
-              <w:tab/>
-            </w:r>
-            <w:r>
-              <w:rPr>
-                <w:rStyle w:val="Hyperlink"/>
-                <w:noProof/>
-              </w:rPr>
-              <w:t>Further competencies and skills</w:t>
-            </w:r>
-            <w:r>
-              <w:rPr>
-                <w:noProof/>
-                <w:webHidden/>
-              </w:rPr>
-              <w:tab/>
-            </w:r>
-            <w:r>
-              <w:rPr>
-                <w:noProof/>
-                <w:webHidden/>
-              </w:rPr>
-              <w:fldChar w:fldCharType="begin"/>
-            </w:r>
-            <w:r>
-              <w:rPr>
-                <w:noProof/>
-                <w:webHidden/>
-              </w:rPr>
-              <w:instrText xml:space="preserve"> PAGEREF _Toc100222242 \h </w:instrText>
-            </w:r>
-            <w:r>
-              <w:rPr>
-                <w:noProof/>
-                <w:webHidden/>
-              </w:rPr>
-            </w:r>
-            <w:r>
-              <w:rPr>
-                <w:noProof/>
-                <w:webHidden/>
-              </w:rPr>
-              <w:fldChar w:fldCharType="separate"/>
-            </w:r>
-            <w:r>
-              <w:rPr>
-                <w:noProof/>
-                <w:webHidden/>
-              </w:rPr>
-              <w:t>26</w:t>
+              <w:t>31</w:t>
             </w:r>
             <w:r>
               <w:rPr>
@@ -6687,7 +6495,7 @@
               <w:lang w:val="en-IE" w:eastAsia="en-IE"/>
             </w:rPr>
           </w:pPr>
-          <w:hyperlink w:anchor="_Toc100222243" w:history="1">
+          <w:hyperlink w:anchor="_Toc100676491" w:history="1">
             <w:r>
               <w:rPr>
                 <w:rStyle w:val="Hyperlink"/>
@@ -6731,7 +6539,7 @@
                 <w:noProof/>
                 <w:webHidden/>
               </w:rPr>
-              <w:instrText xml:space="preserve"> PAGEREF _Toc100222243 \h </w:instrText>
+              <w:instrText xml:space="preserve"> PAGEREF _Toc100676491 \h </w:instrText>
             </w:r>
             <w:r>
               <w:rPr>
@@ -6751,7 +6559,7 @@
                 <w:noProof/>
                 <w:webHidden/>
               </w:rPr>
-              <w:t>27</w:t>
+              <w:t>32</w:t>
             </w:r>
             <w:r>
               <w:rPr>
@@ -6786,7 +6594,7 @@
       <w:pPr>
         <w:pStyle w:val="Heading1"/>
       </w:pPr>
-      <w:bookmarkStart w:id="0" w:name="_Toc100222171"/>
+      <w:bookmarkStart w:id="0" w:name="_Toc100676421"/>
       <w:r>
         <w:lastRenderedPageBreak/>
         <w:t>Introduction</w:t>
@@ -7128,7 +6936,7 @@
       <w:pPr>
         <w:pStyle w:val="Heading1"/>
       </w:pPr>
-      <w:bookmarkStart w:id="1" w:name="_Toc100222172"/>
+      <w:bookmarkStart w:id="1" w:name="_Toc100676422"/>
       <w:r>
         <w:t>Business Concept</w:t>
       </w:r>
@@ -7151,7 +6959,7 @@
         </w:numPr>
         <w:ind w:left="567" w:hanging="567"/>
       </w:pPr>
-      <w:bookmarkStart w:id="2" w:name="_Toc100222173"/>
+      <w:bookmarkStart w:id="2" w:name="_Toc100676423"/>
       <w:r>
         <w:rPr>
           <w:rFonts w:ascii="Calibri Light" w:eastAsia="Calibri Light" w:hAnsi="Calibri Light" w:cs="Calibri Light"/>
@@ -7207,7 +7015,7 @@
         </w:numPr>
         <w:ind w:left="567" w:hanging="567"/>
       </w:pPr>
-      <w:bookmarkStart w:id="3" w:name="_Toc100222174"/>
+      <w:bookmarkStart w:id="3" w:name="_Toc100676424"/>
       <w:r>
         <w:rPr>
           <w:rFonts w:ascii="Calibri Light" w:eastAsia="Calibri Light" w:hAnsi="Calibri Light" w:cs="Calibri Light"/>
@@ -7265,7 +7073,7 @@
         </w:numPr>
         <w:ind w:left="567" w:hanging="567"/>
       </w:pPr>
-      <w:bookmarkStart w:id="4" w:name="_Toc100222175"/>
+      <w:bookmarkStart w:id="4" w:name="_Toc100676425"/>
       <w:r>
         <w:rPr>
           <w:rFonts w:ascii="Calibri Light" w:eastAsia="Calibri Light" w:hAnsi="Calibri Light" w:cs="Calibri Light"/>
@@ -7308,7 +7116,7 @@
         </w:numPr>
         <w:ind w:left="567" w:hanging="567"/>
       </w:pPr>
-      <w:bookmarkStart w:id="5" w:name="_Toc100222176"/>
+      <w:bookmarkStart w:id="5" w:name="_Toc100676426"/>
       <w:r>
         <w:rPr>
           <w:rFonts w:ascii="Calibri Light" w:eastAsia="Calibri Light" w:hAnsi="Calibri Light" w:cs="Calibri Light"/>
@@ -7359,7 +7167,7 @@
         </w:numPr>
         <w:ind w:left="567" w:hanging="567"/>
       </w:pPr>
-      <w:bookmarkStart w:id="6" w:name="_Toc100222177"/>
+      <w:bookmarkStart w:id="6" w:name="_Toc100676427"/>
       <w:r>
         <w:rPr>
           <w:rFonts w:ascii="Calibri Light" w:eastAsia="Calibri Light" w:hAnsi="Calibri Light" w:cs="Calibri Light"/>
@@ -7411,7 +7219,7 @@
         </w:numPr>
         <w:ind w:left="567" w:hanging="567"/>
       </w:pPr>
-      <w:bookmarkStart w:id="7" w:name="_Toc100222178"/>
+      <w:bookmarkStart w:id="7" w:name="_Toc100676428"/>
       <w:r>
         <w:rPr>
           <w:rFonts w:ascii="Calibri Light" w:eastAsia="Calibri Light" w:hAnsi="Calibri Light" w:cs="Calibri Light"/>
@@ -7462,7 +7270,7 @@
         </w:numPr>
         <w:ind w:left="567" w:hanging="567"/>
       </w:pPr>
-      <w:bookmarkStart w:id="8" w:name="_Toc100222179"/>
+      <w:bookmarkStart w:id="8" w:name="_Toc100676429"/>
       <w:r>
         <w:rPr>
           <w:rFonts w:ascii="Calibri Light" w:eastAsia="Calibri Light" w:hAnsi="Calibri Light" w:cs="Calibri Light"/>
@@ -7505,7 +7313,7 @@
         </w:numPr>
         <w:ind w:left="567" w:hanging="567"/>
       </w:pPr>
-      <w:bookmarkStart w:id="9" w:name="_Toc100222180"/>
+      <w:bookmarkStart w:id="9" w:name="_Toc100676430"/>
       <w:r>
         <w:rPr>
           <w:rFonts w:ascii="Calibri Light" w:eastAsia="Calibri Light" w:hAnsi="Calibri Light" w:cs="Calibri Light"/>
@@ -7556,7 +7364,7 @@
       <w:pPr>
         <w:pStyle w:val="Heading1"/>
       </w:pPr>
-      <w:bookmarkStart w:id="10" w:name="_Toc100222181"/>
+      <w:bookmarkStart w:id="10" w:name="_Toc100676431"/>
       <w:r>
         <w:t>Requirements</w:t>
       </w:r>
@@ -7571,7 +7379,7 @@
         </w:numPr>
         <w:ind w:left="567" w:hanging="567"/>
       </w:pPr>
-      <w:bookmarkStart w:id="11" w:name="_Toc100222182"/>
+      <w:bookmarkStart w:id="11" w:name="_Toc100676432"/>
       <w:r>
         <w:t xml:space="preserve">3.1 </w:t>
       </w:r>
@@ -7671,7 +7479,7 @@
         </w:numPr>
         <w:ind w:left="567" w:hanging="567"/>
       </w:pPr>
-      <w:bookmarkStart w:id="12" w:name="_Toc100222183"/>
+      <w:bookmarkStart w:id="12" w:name="_Toc100676433"/>
       <w:r>
         <w:t>3.2 Requirements gathering</w:t>
       </w:r>
@@ -7686,7 +7494,7 @@
         </w:numPr>
         <w:ind w:left="709" w:hanging="709"/>
       </w:pPr>
-      <w:bookmarkStart w:id="13" w:name="_Toc100222184"/>
+      <w:bookmarkStart w:id="13" w:name="_Toc100676434"/>
       <w:r>
         <w:t>3.2.1 Similar applications</w:t>
       </w:r>
@@ -8561,7 +8369,7 @@
         </w:numPr>
         <w:ind w:left="709" w:hanging="709"/>
       </w:pPr>
-      <w:bookmarkStart w:id="14" w:name="_Toc100222185"/>
+      <w:bookmarkStart w:id="14" w:name="_Toc100676435"/>
       <w:r>
         <w:t>3.2.2 Interviews</w:t>
       </w:r>
@@ -8654,7 +8462,7 @@
         </w:numPr>
         <w:ind w:left="567" w:hanging="567"/>
       </w:pPr>
-      <w:bookmarkStart w:id="15" w:name="_Toc100222186"/>
+      <w:bookmarkStart w:id="15" w:name="_Toc100676436"/>
       <w:r>
         <w:t>3.3 Requirements modelling</w:t>
       </w:r>
@@ -8669,7 +8477,7 @@
         </w:numPr>
         <w:ind w:left="709" w:hanging="709"/>
       </w:pPr>
-      <w:bookmarkStart w:id="16" w:name="_Toc100222187"/>
+      <w:bookmarkStart w:id="16" w:name="_Toc100676437"/>
       <w:r>
         <w:t>3.3.1 Functional requirements</w:t>
       </w:r>
@@ -8748,7 +8556,7 @@
         </w:numPr>
         <w:ind w:left="709" w:hanging="709"/>
       </w:pPr>
-      <w:bookmarkStart w:id="17" w:name="_Toc100222188"/>
+      <w:bookmarkStart w:id="17" w:name="_Toc100676438"/>
       <w:r>
         <w:t>3.3.2 Non-functional requirements</w:t>
       </w:r>
@@ -8973,7 +8781,7 @@
         </w:numPr>
         <w:ind w:left="709" w:hanging="709"/>
       </w:pPr>
-      <w:bookmarkStart w:id="18" w:name="_Toc100222189"/>
+      <w:bookmarkStart w:id="18" w:name="_Toc100676439"/>
       <w:r>
         <w:t>3.3.3 Use Case Diagrams</w:t>
       </w:r>
@@ -8988,7 +8796,7 @@
         </w:numPr>
         <w:ind w:left="567"/>
       </w:pPr>
-      <w:bookmarkStart w:id="19" w:name="_Toc100222190"/>
+      <w:bookmarkStart w:id="19" w:name="_Toc100676440"/>
       <w:r>
         <w:rPr>
           <w:rFonts w:ascii="Times New Roman" w:eastAsia="Times New Roman" w:hAnsi="Times New Roman" w:cs="Times New Roman"/>
@@ -9045,7 +8853,7 @@
         </w:numPr>
         <w:ind w:left="567" w:hanging="567"/>
       </w:pPr>
-      <w:bookmarkStart w:id="20" w:name="_Toc100222191"/>
+      <w:bookmarkStart w:id="20" w:name="_Toc100676441"/>
       <w:r>
         <w:t>3.4 Feasibility</w:t>
       </w:r>
@@ -9077,7 +8885,7 @@
           <w:szCs w:val="28"/>
         </w:rPr>
       </w:pPr>
-      <w:bookmarkStart w:id="21" w:name="_Toc100222192"/>
+      <w:bookmarkStart w:id="21" w:name="_Toc100676442"/>
       <w:r>
         <w:rPr>
           <w:sz w:val="28"/>
@@ -9093,7 +8901,7 @@
         <w:pStyle w:val="Heading2"/>
         <w:ind w:left="630"/>
       </w:pPr>
-      <w:bookmarkStart w:id="22" w:name="_Toc100222193"/>
+      <w:bookmarkStart w:id="22" w:name="_Toc100676443"/>
       <w:r>
         <w:t>Layout</w:t>
       </w:r>
@@ -9109,7 +8917,7 @@
         <w:pStyle w:val="Heading2"/>
         <w:ind w:left="630"/>
       </w:pPr>
-      <w:bookmarkStart w:id="23" w:name="_Toc100222194"/>
+      <w:bookmarkStart w:id="23" w:name="_Toc100676444"/>
       <w:r>
         <w:t>Interaction</w:t>
       </w:r>
@@ -9131,7 +8939,7 @@
         <w:pStyle w:val="Heading2"/>
         <w:ind w:left="630"/>
       </w:pPr>
-      <w:bookmarkStart w:id="24" w:name="_Toc100222195"/>
+      <w:bookmarkStart w:id="24" w:name="_Toc100676445"/>
       <w:r>
         <w:t>Colour schemes</w:t>
       </w:r>
@@ -9148,7 +8956,7 @@
         <w:pStyle w:val="Heading2"/>
         <w:ind w:left="630"/>
       </w:pPr>
-      <w:bookmarkStart w:id="25" w:name="_Toc100222196"/>
+      <w:bookmarkStart w:id="25" w:name="_Toc100676446"/>
       <w:r>
         <w:t>Font choices</w:t>
       </w:r>
@@ -9165,7 +8973,7 @@
         <w:pStyle w:val="Heading2"/>
         <w:ind w:left="630"/>
       </w:pPr>
-      <w:bookmarkStart w:id="26" w:name="_Toc100222197"/>
+      <w:bookmarkStart w:id="26" w:name="_Toc100676447"/>
       <w:r>
         <w:lastRenderedPageBreak/>
         <w:t>Wireframes</w:t>
@@ -9546,7 +9354,7 @@
           <w:szCs w:val="24"/>
         </w:rPr>
       </w:pPr>
-      <w:bookmarkStart w:id="27" w:name="_Toc100222198"/>
+      <w:bookmarkStart w:id="27" w:name="_Toc100676448"/>
       <w:r>
         <w:lastRenderedPageBreak/>
         <w:t>Database Design</w:t>
@@ -9561,7 +9369,7 @@
         <w:pStyle w:val="Heading2"/>
       </w:pPr>
       <w:bookmarkStart w:id="28" w:name="_Toc94698864"/>
-      <w:bookmarkStart w:id="29" w:name="_Toc100222199"/>
+      <w:bookmarkStart w:id="29" w:name="_Toc100676449"/>
       <w:r>
         <w:t>Description</w:t>
       </w:r>
@@ -9593,7 +9401,7 @@
         <w:pStyle w:val="Heading2"/>
       </w:pPr>
       <w:bookmarkStart w:id="30" w:name="_Toc94698865"/>
-      <w:bookmarkStart w:id="31" w:name="_Toc100222200"/>
+      <w:bookmarkStart w:id="31" w:name="_Toc100676450"/>
       <w:r>
         <w:t>Business Reporting Requirements</w:t>
       </w:r>
@@ -9826,7 +9634,7 @@
         </w:rPr>
       </w:pPr>
       <w:bookmarkStart w:id="32" w:name="_Toc94698866"/>
-      <w:bookmarkStart w:id="33" w:name="_Toc100222201"/>
+      <w:bookmarkStart w:id="33" w:name="_Toc100676451"/>
       <w:r>
         <w:rPr>
           <w:rFonts w:eastAsia="Calibri"/>
@@ -10252,7 +10060,7 @@
         <w:pStyle w:val="Heading2"/>
       </w:pPr>
       <w:bookmarkStart w:id="34" w:name="_Toc94698867"/>
-      <w:bookmarkStart w:id="35" w:name="_Toc100222202"/>
+      <w:bookmarkStart w:id="35" w:name="_Toc100676452"/>
       <w:r>
         <w:rPr>
           <w:rFonts w:eastAsia="Calibri"/>
@@ -10488,8 +10296,8 @@
         </w:rPr>
       </w:pPr>
       <w:bookmarkStart w:id="36" w:name="_Toc94698868"/>
-      <w:bookmarkStart w:id="37" w:name="_Toc100222203"/>
-      <w:bookmarkStart w:id="38" w:name="_Hlk62725883"/>
+      <w:bookmarkStart w:id="37" w:name="_Hlk62725883"/>
+      <w:bookmarkStart w:id="38" w:name="_Toc100676453"/>
       <w:r>
         <w:rPr>
           <w:rFonts w:eastAsia="Calibri"/>
@@ -10497,9 +10305,9 @@
         <w:t>Entity Relationship Diagram</w:t>
       </w:r>
       <w:bookmarkEnd w:id="36"/>
-      <w:bookmarkEnd w:id="37"/>
-    </w:p>
-    <w:bookmarkEnd w:id="38"/>
+      <w:bookmarkEnd w:id="38"/>
+    </w:p>
+    <w:bookmarkEnd w:id="37"/>
     <w:p>
       <w:pPr>
         <w:rPr>
@@ -10602,7 +10410,7 @@
         <w:pStyle w:val="Heading2"/>
       </w:pPr>
       <w:bookmarkStart w:id="39" w:name="_Toc94698869"/>
-      <w:bookmarkStart w:id="40" w:name="_Toc100222204"/>
+      <w:bookmarkStart w:id="40" w:name="_Toc100676454"/>
       <w:r>
         <w:lastRenderedPageBreak/>
         <w:t>Tables</w:t>
@@ -11803,7 +11611,7 @@
         </w:rPr>
       </w:pPr>
       <w:bookmarkStart w:id="41" w:name="_Toc94698870"/>
-      <w:bookmarkStart w:id="42" w:name="_Toc100222205"/>
+      <w:bookmarkStart w:id="42" w:name="_Toc100676455"/>
       <w:r>
         <w:rPr>
           <w:rFonts w:eastAsia="Calibri"/>
@@ -11818,7 +11626,7 @@
       <w:pPr>
         <w:pStyle w:val="Heading1"/>
       </w:pPr>
-      <w:bookmarkStart w:id="43" w:name="_Toc100222206"/>
+      <w:bookmarkStart w:id="43" w:name="_Toc100676456"/>
       <w:r>
         <w:lastRenderedPageBreak/>
         <w:t>System Design/ Architecture</w:t>
@@ -11851,7 +11659,7 @@
         </w:rPr>
       </w:pPr>
       <w:bookmarkStart w:id="44" w:name="_Toc94698872"/>
-      <w:bookmarkStart w:id="45" w:name="_Toc100222207"/>
+      <w:bookmarkStart w:id="45" w:name="_Toc100676457"/>
       <w:r>
         <w:rPr>
           <w:rFonts w:asciiTheme="majorHAnsi" w:eastAsiaTheme="majorEastAsia" w:hAnsiTheme="majorHAnsi" w:cstheme="majorBidi"/>
@@ -11872,7 +11680,7 @@
           <w:lang w:val="en-IE"/>
         </w:rPr>
       </w:pPr>
-      <w:bookmarkStart w:id="46" w:name="_Toc100222208"/>
+      <w:bookmarkStart w:id="46" w:name="_Toc100676458"/>
       <w:r>
         <w:rPr>
           <w:lang w:val="en-IE"/>
@@ -11890,7 +11698,7 @@
       <w:pPr>
         <w:pStyle w:val="Heading3"/>
       </w:pPr>
-      <w:bookmarkStart w:id="47" w:name="_Toc100222209"/>
+      <w:bookmarkStart w:id="47" w:name="_Toc100676459"/>
       <w:r>
         <w:t>What Version</w:t>
       </w:r>
@@ -11905,7 +11713,7 @@
       <w:pPr>
         <w:pStyle w:val="Heading3"/>
       </w:pPr>
-      <w:bookmarkStart w:id="48" w:name="_Toc100222210"/>
+      <w:bookmarkStart w:id="48" w:name="_Toc100676460"/>
       <w:r>
         <w:t>Dependencies</w:t>
       </w:r>
@@ -11920,7 +11728,7 @@
       <w:pPr>
         <w:pStyle w:val="Heading3"/>
       </w:pPr>
-      <w:bookmarkStart w:id="49" w:name="_Toc100222211"/>
+      <w:bookmarkStart w:id="49" w:name="_Toc100676461"/>
       <w:r>
         <w:t>Benefits</w:t>
       </w:r>
@@ -11976,7 +11784,7 @@
         </w:rPr>
       </w:pPr>
       <w:bookmarkStart w:id="50" w:name="_Toc94698873"/>
-      <w:bookmarkStart w:id="51" w:name="_Toc100222212"/>
+      <w:bookmarkStart w:id="51" w:name="_Toc100676462"/>
       <w:r>
         <w:rPr>
           <w:rFonts w:asciiTheme="majorHAnsi" w:eastAsiaTheme="majorEastAsia" w:hAnsiTheme="majorHAnsi" w:cstheme="majorBidi"/>
@@ -12003,6 +11811,7 @@
       </w:pPr>
       <w:bookmarkStart w:id="52" w:name="_Toc100220111"/>
       <w:bookmarkStart w:id="53" w:name="_Toc100222213"/>
+      <w:bookmarkStart w:id="54" w:name="_Toc100676463"/>
       <w:r>
         <w:rPr>
           <w:rFonts w:eastAsiaTheme="majorEastAsia" w:cstheme="minorHAnsi"/>
@@ -12012,6 +11821,7 @@
       </w:r>
       <w:bookmarkEnd w:id="52"/>
       <w:bookmarkEnd w:id="53"/>
+      <w:bookmarkEnd w:id="54"/>
     </w:p>
     <w:p>
       <w:pPr>
@@ -12032,8 +11842,8 @@
           <w:lang w:val="en-IE"/>
         </w:rPr>
       </w:pPr>
-      <w:bookmarkStart w:id="54" w:name="_Toc94698874"/>
-      <w:bookmarkStart w:id="55" w:name="_Toc100222214"/>
+      <w:bookmarkStart w:id="55" w:name="_Toc94698874"/>
+      <w:bookmarkStart w:id="56" w:name="_Toc100676464"/>
       <w:r>
         <w:rPr>
           <w:rFonts w:asciiTheme="majorHAnsi" w:eastAsiaTheme="majorEastAsia" w:hAnsiTheme="majorHAnsi" w:cstheme="majorBidi"/>
@@ -12044,7 +11854,7 @@
         </w:rPr>
         <w:t xml:space="preserve">User </w:t>
       </w:r>
-      <w:bookmarkEnd w:id="54"/>
+      <w:bookmarkEnd w:id="55"/>
       <w:r>
         <w:rPr>
           <w:rFonts w:asciiTheme="majorHAnsi" w:eastAsiaTheme="majorEastAsia" w:hAnsiTheme="majorHAnsi" w:cstheme="majorBidi"/>
@@ -12055,7 +11865,7 @@
         </w:rPr>
         <w:t>Authentication</w:t>
       </w:r>
-      <w:bookmarkEnd w:id="55"/>
+      <w:bookmarkEnd w:id="56"/>
     </w:p>
     <w:p>
       <w:pPr>
@@ -12128,8 +11938,8 @@
           <w:lang w:val="en-IE"/>
         </w:rPr>
       </w:pPr>
-      <w:bookmarkStart w:id="56" w:name="_Toc94698875"/>
-      <w:bookmarkStart w:id="57" w:name="_Toc100222215"/>
+      <w:bookmarkStart w:id="57" w:name="_Toc94698875"/>
+      <w:bookmarkStart w:id="58" w:name="_Toc100676465"/>
       <w:r>
         <w:rPr>
           <w:rFonts w:asciiTheme="majorHAnsi" w:eastAsiaTheme="majorEastAsia" w:hAnsiTheme="majorHAnsi" w:cstheme="majorBidi"/>
@@ -12140,8 +11950,8 @@
         </w:rPr>
         <w:t>Routing</w:t>
       </w:r>
-      <w:bookmarkEnd w:id="56"/>
       <w:bookmarkEnd w:id="57"/>
+      <w:bookmarkEnd w:id="58"/>
     </w:p>
     <w:p>
       <w:pPr>
@@ -12175,8 +11985,8 @@
           <w:lang w:val="en-IE"/>
         </w:rPr>
       </w:pPr>
-      <w:bookmarkStart w:id="58" w:name="_Toc94698876"/>
-      <w:bookmarkStart w:id="59" w:name="_Toc100222216"/>
+      <w:bookmarkStart w:id="59" w:name="_Toc94698876"/>
+      <w:bookmarkStart w:id="60" w:name="_Toc100676466"/>
       <w:r>
         <w:rPr>
           <w:rFonts w:asciiTheme="majorHAnsi" w:eastAsiaTheme="majorEastAsia" w:hAnsiTheme="majorHAnsi" w:cstheme="majorBidi"/>
@@ -12187,8 +11997,8 @@
         </w:rPr>
         <w:t>Templating</w:t>
       </w:r>
-      <w:bookmarkEnd w:id="58"/>
       <w:bookmarkEnd w:id="59"/>
+      <w:bookmarkEnd w:id="60"/>
     </w:p>
     <w:p>
       <w:r>
@@ -12250,11 +12060,11 @@
       <w:pPr>
         <w:pStyle w:val="Heading1"/>
       </w:pPr>
-      <w:bookmarkStart w:id="60" w:name="_Toc100222217"/>
+      <w:bookmarkStart w:id="61" w:name="_Toc100676467"/>
       <w:r>
         <w:t>Testing</w:t>
       </w:r>
-      <w:bookmarkEnd w:id="60"/>
+      <w:bookmarkEnd w:id="61"/>
       <w:r>
         <w:t xml:space="preserve"> </w:t>
       </w:r>
@@ -12278,8 +12088,8 @@
           <w:lang w:val="en-IE"/>
         </w:rPr>
       </w:pPr>
-      <w:bookmarkStart w:id="61" w:name="_Toc36624901"/>
-      <w:bookmarkStart w:id="62" w:name="_Toc100222218"/>
+      <w:bookmarkStart w:id="62" w:name="_Toc36624901"/>
+      <w:bookmarkStart w:id="63" w:name="_Toc100676468"/>
       <w:r>
         <w:rPr>
           <w:rFonts w:asciiTheme="majorHAnsi" w:eastAsiaTheme="majorEastAsia" w:hAnsiTheme="majorHAnsi" w:cstheme="majorBidi"/>
@@ -12290,8 +12100,8 @@
         </w:rPr>
         <w:t>Functional Testing</w:t>
       </w:r>
-      <w:bookmarkEnd w:id="61"/>
       <w:bookmarkEnd w:id="62"/>
+      <w:bookmarkEnd w:id="63"/>
     </w:p>
     <w:p>
       <w:pPr>
@@ -12341,7 +12151,7 @@
           <w:lang w:val="en-IE"/>
         </w:rPr>
       </w:pPr>
-      <w:bookmarkStart w:id="63" w:name="_Toc100222219"/>
+      <w:bookmarkStart w:id="64" w:name="_Toc100676469"/>
       <w:r>
         <w:rPr>
           <w:rFonts w:asciiTheme="majorHAnsi" w:hAnsiTheme="majorHAnsi" w:cstheme="majorBidi"/>
@@ -12352,7 +12162,7 @@
         </w:rPr>
         <w:t>Login/Registration</w:t>
       </w:r>
-      <w:bookmarkEnd w:id="63"/>
+      <w:bookmarkEnd w:id="64"/>
     </w:p>
     <w:p>
       <w:pPr>
@@ -12962,7 +12772,7 @@
           <w:lang w:val="en-IE"/>
         </w:rPr>
       </w:pPr>
-      <w:bookmarkStart w:id="64" w:name="_Toc100222220"/>
+      <w:bookmarkStart w:id="65" w:name="_Toc100676470"/>
       <w:r>
         <w:rPr>
           <w:rFonts w:asciiTheme="majorHAnsi" w:hAnsiTheme="majorHAnsi" w:cstheme="majorBidi"/>
@@ -12973,7 +12783,7 @@
         </w:rPr>
         <w:t>Navigation</w:t>
       </w:r>
-      <w:bookmarkEnd w:id="64"/>
+      <w:bookmarkEnd w:id="65"/>
     </w:p>
     <w:p>
       <w:pPr>
@@ -13542,8 +13352,8 @@
           <w:lang w:val="en-IE"/>
         </w:rPr>
       </w:pPr>
-      <w:bookmarkStart w:id="65" w:name="_Toc36624903"/>
-      <w:bookmarkStart w:id="66" w:name="_Toc100222221"/>
+      <w:bookmarkStart w:id="66" w:name="_Toc36624903"/>
+      <w:bookmarkStart w:id="67" w:name="_Toc100676471"/>
       <w:r>
         <w:rPr>
           <w:rFonts w:asciiTheme="majorHAnsi" w:hAnsiTheme="majorHAnsi" w:cstheme="majorBidi"/>
@@ -13554,8 +13364,8 @@
         </w:rPr>
         <w:t>Calculation</w:t>
       </w:r>
-      <w:bookmarkEnd w:id="65"/>
       <w:bookmarkEnd w:id="66"/>
+      <w:bookmarkEnd w:id="67"/>
     </w:p>
     <w:p>
       <w:pPr>
@@ -14025,8 +13835,8 @@
           <w:lang w:val="en-IE"/>
         </w:rPr>
       </w:pPr>
-      <w:bookmarkStart w:id="67" w:name="_Toc36624904"/>
-      <w:bookmarkStart w:id="68" w:name="_Toc100222222"/>
+      <w:bookmarkStart w:id="68" w:name="_Toc36624904"/>
+      <w:bookmarkStart w:id="69" w:name="_Toc100676472"/>
       <w:r>
         <w:rPr>
           <w:rFonts w:asciiTheme="majorHAnsi" w:hAnsiTheme="majorHAnsi" w:cstheme="majorBidi"/>
@@ -14037,8 +13847,8 @@
         </w:rPr>
         <w:t>CRUD</w:t>
       </w:r>
-      <w:bookmarkEnd w:id="67"/>
       <w:bookmarkEnd w:id="68"/>
+      <w:bookmarkEnd w:id="69"/>
       <w:r>
         <w:rPr>
           <w:rFonts w:asciiTheme="majorHAnsi" w:hAnsiTheme="majorHAnsi" w:cstheme="majorBidi"/>
@@ -14624,11 +14434,11 @@
       <w:pPr>
         <w:pStyle w:val="Heading3"/>
       </w:pPr>
-      <w:bookmarkStart w:id="69" w:name="_Toc100222223"/>
+      <w:bookmarkStart w:id="70" w:name="_Toc100676473"/>
       <w:r>
         <w:t>Discussion of Functional Testing Results</w:t>
       </w:r>
-      <w:bookmarkEnd w:id="69"/>
+      <w:bookmarkEnd w:id="70"/>
     </w:p>
     <w:p>
       <w:r>
@@ -14664,8 +14474,8 @@
           <w:lang w:val="en-IE"/>
         </w:rPr>
       </w:pPr>
-      <w:bookmarkStart w:id="70" w:name="_Toc36624906"/>
-      <w:bookmarkStart w:id="71" w:name="_Toc100222224"/>
+      <w:bookmarkStart w:id="71" w:name="_Toc36624906"/>
+      <w:bookmarkStart w:id="72" w:name="_Toc100676474"/>
       <w:r>
         <w:rPr>
           <w:rFonts w:asciiTheme="majorHAnsi" w:eastAsiaTheme="majorEastAsia" w:hAnsiTheme="majorHAnsi" w:cstheme="majorBidi"/>
@@ -14676,8 +14486,8 @@
         </w:rPr>
         <w:t>User Testing</w:t>
       </w:r>
-      <w:bookmarkEnd w:id="70"/>
       <w:bookmarkEnd w:id="71"/>
+      <w:bookmarkEnd w:id="72"/>
     </w:p>
     <w:p>
       <w:pPr>
@@ -14726,8 +14536,8 @@
           <w:lang w:val="en-IE"/>
         </w:rPr>
       </w:pPr>
-      <w:bookmarkStart w:id="72" w:name="_Toc36624907"/>
-      <w:bookmarkStart w:id="73" w:name="_Toc100222225"/>
+      <w:bookmarkStart w:id="73" w:name="_Toc36624907"/>
+      <w:bookmarkStart w:id="74" w:name="_Toc100676475"/>
       <w:r>
         <w:rPr>
           <w:rFonts w:asciiTheme="majorHAnsi" w:eastAsiaTheme="majorEastAsia" w:hAnsiTheme="majorHAnsi" w:cstheme="majorBidi"/>
@@ -14738,8 +14548,8 @@
         </w:rPr>
         <w:t>Conclusion</w:t>
       </w:r>
-      <w:bookmarkEnd w:id="72"/>
       <w:bookmarkEnd w:id="73"/>
+      <w:bookmarkEnd w:id="74"/>
     </w:p>
     <w:p>
       <w:r>
@@ -14757,14 +14567,14 @@
         <w:spacing w:line="259" w:lineRule="auto"/>
         <w:ind w:left="432"/>
       </w:pPr>
-      <w:bookmarkStart w:id="74" w:name="_Toc36624908"/>
-      <w:bookmarkStart w:id="75" w:name="_Toc100222226"/>
+      <w:bookmarkStart w:id="75" w:name="_Toc36624908"/>
+      <w:bookmarkStart w:id="76" w:name="_Toc100676476"/>
       <w:r>
         <w:lastRenderedPageBreak/>
         <w:t>Project Management</w:t>
       </w:r>
-      <w:bookmarkEnd w:id="74"/>
       <w:bookmarkEnd w:id="75"/>
+      <w:bookmarkEnd w:id="76"/>
     </w:p>
     <w:p/>
     <w:p>
@@ -14773,20 +14583,20 @@
         <w:spacing w:line="259" w:lineRule="auto"/>
         <w:ind w:left="576"/>
       </w:pPr>
-      <w:bookmarkStart w:id="76" w:name="_Toc36624909"/>
-      <w:bookmarkStart w:id="77" w:name="_Toc100222227"/>
+      <w:bookmarkStart w:id="77" w:name="_Toc36624909"/>
+      <w:bookmarkStart w:id="78" w:name="_Toc100676477"/>
       <w:r>
         <w:t>Introduction</w:t>
       </w:r>
-      <w:bookmarkEnd w:id="76"/>
       <w:bookmarkEnd w:id="77"/>
+      <w:bookmarkEnd w:id="78"/>
     </w:p>
     <w:p/>
     <w:p>
       <w:r>
         <w:t xml:space="preserve">This chapter describes how the project was managed.  It shows the phases of the project, going from the project idea through the </w:t>
       </w:r>
-      <w:bookmarkStart w:id="78" w:name="_Hlk34212316"/>
+      <w:bookmarkStart w:id="79" w:name="_Hlk34212316"/>
       <w:r>
         <w:t xml:space="preserve">requirements gathering, the specification for the project, the design, </w:t>
       </w:r>
@@ -14798,7 +14608,7 @@
       <w:r>
         <w:t xml:space="preserve"> and testing </w:t>
       </w:r>
-      <w:bookmarkEnd w:id="78"/>
+      <w:bookmarkEnd w:id="79"/>
       <w:r>
         <w:t>phases for the project.  It also discusses GitHub as a tool which assist in project management.</w:t>
       </w:r>
@@ -14811,13 +14621,13 @@
         <w:spacing w:line="259" w:lineRule="auto"/>
         <w:ind w:left="576"/>
       </w:pPr>
-      <w:bookmarkStart w:id="79" w:name="_Toc36624910"/>
-      <w:bookmarkStart w:id="80" w:name="_Toc100222228"/>
+      <w:bookmarkStart w:id="80" w:name="_Toc36624910"/>
+      <w:bookmarkStart w:id="81" w:name="_Toc100676478"/>
       <w:r>
         <w:t>Project Phases</w:t>
       </w:r>
-      <w:bookmarkEnd w:id="79"/>
       <w:bookmarkEnd w:id="80"/>
+      <w:bookmarkEnd w:id="81"/>
     </w:p>
     <w:p/>
     <w:p>
@@ -14832,13 +14642,13 @@
         <w:spacing w:after="160" w:line="259" w:lineRule="auto"/>
         <w:ind w:left="720"/>
       </w:pPr>
-      <w:bookmarkStart w:id="81" w:name="_Toc36624912"/>
-      <w:bookmarkStart w:id="82" w:name="_Toc100222229"/>
+      <w:bookmarkStart w:id="82" w:name="_Toc36624912"/>
+      <w:bookmarkStart w:id="83" w:name="_Toc100676479"/>
       <w:r>
         <w:t>Requirements</w:t>
       </w:r>
-      <w:bookmarkEnd w:id="81"/>
       <w:bookmarkEnd w:id="82"/>
+      <w:bookmarkEnd w:id="83"/>
       <w:r>
         <w:t xml:space="preserve"> </w:t>
       </w:r>
@@ -14855,13 +14665,13 @@
         <w:spacing w:after="160" w:line="259" w:lineRule="auto"/>
         <w:ind w:left="720"/>
       </w:pPr>
-      <w:bookmarkStart w:id="83" w:name="_Toc36624913"/>
-      <w:bookmarkStart w:id="84" w:name="_Toc100222230"/>
+      <w:bookmarkStart w:id="84" w:name="_Toc36624913"/>
+      <w:bookmarkStart w:id="85" w:name="_Toc100676480"/>
       <w:r>
         <w:t>Design</w:t>
       </w:r>
-      <w:bookmarkEnd w:id="83"/>
       <w:bookmarkEnd w:id="84"/>
+      <w:bookmarkEnd w:id="85"/>
     </w:p>
     <w:p>
       <w:r>
@@ -14880,6 +14690,7 @@
         <w:t>I had no problems with the system design, but I am currently still working on my database design and getting that perfect before I move on, so it doesn’t cost any problems in the future.</w:t>
       </w:r>
     </w:p>
+    <w:p/>
     <w:p/>
     <w:p>
       <w:pPr>
@@ -14887,17 +14698,17 @@
         <w:spacing w:after="160" w:line="259" w:lineRule="auto"/>
         <w:ind w:left="720"/>
       </w:pPr>
-      <w:bookmarkStart w:id="85" w:name="_Toc36624914"/>
-      <w:bookmarkStart w:id="86" w:name="_Toc100222231"/>
-      <w:r>
+      <w:bookmarkStart w:id="86" w:name="_Toc36624914"/>
+      <w:bookmarkStart w:id="87" w:name="_Toc100676481"/>
+      <w:r>
+        <w:lastRenderedPageBreak/>
         <w:t>Implementation</w:t>
       </w:r>
-      <w:bookmarkEnd w:id="85"/>
       <w:bookmarkEnd w:id="86"/>
-    </w:p>
-    <w:p>
-      <w:r>
-        <w:lastRenderedPageBreak/>
+      <w:bookmarkEnd w:id="87"/>
+    </w:p>
+    <w:p>
+      <w:r>
         <w:t xml:space="preserve">Implementing the work, I have done so far has gone well, I had to refresh my memory on some of the folder paths and commands needed in Laravel but once I got them it was easy to navigate and complete the work I needed to complete. </w:t>
       </w:r>
     </w:p>
@@ -14918,13 +14729,13 @@
         <w:spacing w:after="160" w:line="259" w:lineRule="auto"/>
         <w:ind w:left="720"/>
       </w:pPr>
-      <w:bookmarkStart w:id="87" w:name="_Toc36624915"/>
-      <w:bookmarkStart w:id="88" w:name="_Toc100222232"/>
+      <w:bookmarkStart w:id="88" w:name="_Toc36624915"/>
+      <w:bookmarkStart w:id="89" w:name="_Toc100676482"/>
       <w:r>
         <w:t>Testing</w:t>
       </w:r>
-      <w:bookmarkEnd w:id="87"/>
       <w:bookmarkEnd w:id="88"/>
+      <w:bookmarkEnd w:id="89"/>
     </w:p>
     <w:p>
       <w:r>
@@ -14938,13 +14749,13 @@
         <w:spacing w:line="259" w:lineRule="auto"/>
         <w:ind w:left="576"/>
       </w:pPr>
-      <w:bookmarkStart w:id="89" w:name="_Toc36624922"/>
-      <w:bookmarkStart w:id="90" w:name="_Toc100222233"/>
+      <w:bookmarkStart w:id="90" w:name="_Toc36624922"/>
+      <w:bookmarkStart w:id="91" w:name="_Toc100676483"/>
       <w:r>
         <w:t>Project Management Tools</w:t>
       </w:r>
-      <w:bookmarkEnd w:id="89"/>
       <w:bookmarkEnd w:id="90"/>
+      <w:bookmarkEnd w:id="91"/>
     </w:p>
     <w:p/>
     <w:p>
@@ -14953,11 +14764,11 @@
         <w:spacing w:after="160" w:line="259" w:lineRule="auto"/>
         <w:ind w:left="720"/>
       </w:pPr>
-      <w:bookmarkStart w:id="91" w:name="_Toc100222234"/>
+      <w:bookmarkStart w:id="92" w:name="_Toc100676484"/>
       <w:r>
         <w:t>GitHub Project</w:t>
       </w:r>
-      <w:bookmarkEnd w:id="91"/>
+      <w:bookmarkEnd w:id="92"/>
     </w:p>
     <w:p>
       <w:r>
@@ -15013,14 +14824,13 @@
         <w:spacing w:after="160" w:line="259" w:lineRule="auto"/>
         <w:ind w:left="720"/>
       </w:pPr>
-      <w:bookmarkStart w:id="92" w:name="_Toc36624924"/>
-      <w:bookmarkStart w:id="93" w:name="_Toc100222235"/>
-      <w:r>
-        <w:lastRenderedPageBreak/>
+      <w:bookmarkStart w:id="93" w:name="_Toc36624924"/>
+      <w:bookmarkStart w:id="94" w:name="_Toc100676485"/>
+      <w:r>
         <w:t>GitHub</w:t>
       </w:r>
-      <w:bookmarkEnd w:id="92"/>
       <w:bookmarkEnd w:id="93"/>
+      <w:bookmarkEnd w:id="94"/>
     </w:p>
     <w:p>
       <w:r>
@@ -15047,34 +14857,37 @@
       <w:pPr>
         <w:pStyle w:val="Heading1"/>
       </w:pPr>
-      <w:bookmarkStart w:id="94" w:name="_Toc36624926"/>
-      <w:bookmarkStart w:id="95" w:name="_Toc100222236"/>
+      <w:bookmarkStart w:id="95" w:name="_Toc36624926"/>
+      <w:bookmarkStart w:id="96" w:name="_Toc100676486"/>
       <w:r>
         <w:lastRenderedPageBreak/>
         <w:t>Reflection</w:t>
       </w:r>
-      <w:bookmarkEnd w:id="94"/>
       <w:bookmarkEnd w:id="95"/>
+      <w:bookmarkEnd w:id="96"/>
     </w:p>
     <w:p/>
     <w:p>
       <w:pPr>
         <w:pStyle w:val="Heading2"/>
       </w:pPr>
-      <w:bookmarkStart w:id="96" w:name="_Toc36624927"/>
-      <w:bookmarkStart w:id="97" w:name="_Toc100222237"/>
+      <w:bookmarkStart w:id="97" w:name="_Toc36624927"/>
+      <w:bookmarkStart w:id="98" w:name="_Toc100676487"/>
       <w:r>
         <w:t>Your views on the project</w:t>
       </w:r>
-      <w:bookmarkEnd w:id="96"/>
       <w:bookmarkEnd w:id="97"/>
+      <w:bookmarkEnd w:id="98"/>
       <w:r>
         <w:t xml:space="preserve"> </w:t>
       </w:r>
     </w:p>
     <w:p>
       <w:r>
-        <w:t xml:space="preserve">Describe how you feel the project went from your perspective.  </w:t>
+        <w:t>I feel as though the project went well, I achieved what I set out to do. It was interesting to research and get a deeper understanding of the sites I was trying to replicate, and it was also interesting to have control over the whole project and trying to manage the whole application.</w:t>
+      </w:r>
+      <w:r>
+        <w:t xml:space="preserve">  </w:t>
       </w:r>
     </w:p>
     <w:p/>
@@ -15082,7 +14895,7 @@
       <w:pPr>
         <w:pStyle w:val="Heading2"/>
       </w:pPr>
-      <w:bookmarkStart w:id="98" w:name="_Toc100222238"/>
+      <w:bookmarkStart w:id="99" w:name="_Toc100676488"/>
       <w:r>
         <w:t xml:space="preserve">How </w:t>
       </w:r>
@@ -15092,189 +14905,234 @@
       <w:r>
         <w:t xml:space="preserve"> be developed further?</w:t>
       </w:r>
-      <w:bookmarkEnd w:id="98"/>
+      <w:bookmarkEnd w:id="99"/>
+    </w:p>
+    <w:p>
+      <w:r>
+        <w:t>I would have liked to implement a sort and filter feature on the</w:t>
+      </w:r>
+      <w:r>
+        <w:t xml:space="preserve"> </w:t>
+      </w:r>
+      <w:r>
+        <w:t xml:space="preserve">product pages, </w:t>
+      </w:r>
+      <w:r>
+        <w:t>it</w:t>
+      </w:r>
+      <w:r>
+        <w:t xml:space="preserve"> would also be interesting to have a better post method when uploading an image to the database</w:t>
+      </w:r>
+      <w:r>
+        <w:t>. I believe these features would greatly improve the application</w:t>
+      </w:r>
     </w:p>
     <w:p/>
     <w:p>
       <w:pPr>
         <w:pStyle w:val="Heading2"/>
       </w:pPr>
-      <w:bookmarkStart w:id="99" w:name="_Toc100222239"/>
+      <w:bookmarkStart w:id="100" w:name="_Toc100676489"/>
       <w:r>
         <w:t>Assessment of your learning.</w:t>
       </w:r>
-      <w:bookmarkEnd w:id="99"/>
-    </w:p>
-    <w:p>
-      <w:r>
-        <w:t xml:space="preserve">Critically assess your learning. List what skills and competencies you have learned developed in this Continuous Assessment. </w:t>
+      <w:bookmarkEnd w:id="100"/>
+    </w:p>
+    <w:p>
+      <w:r>
+        <w:t>I have developed my understanding in php, I achieved this by writing loops and programming in the language blade which is very similar to php. I also had the chance to get more famili</w:t>
+      </w:r>
+      <w:r>
+        <w:t>ar with bootstrap which helped me create the different sections of the website quickly. During this project I became more comfortable with GitHub by committing regularly.</w:t>
       </w:r>
     </w:p>
     <w:p/>
     <w:p>
-      <w:r>
-        <w:t xml:space="preserve">List which part of the project would need further development and itemize where you feel you have not satisfactorily completed the continuous assessment. </w:t>
+      <w:pPr>
+        <w:pStyle w:val="Heading2"/>
+      </w:pPr>
+      <w:bookmarkStart w:id="101" w:name="_Toc36624928"/>
+      <w:bookmarkStart w:id="102" w:name="_Toc100676490"/>
+      <w:r>
+        <w:t>Completing a large software development project</w:t>
+      </w:r>
+      <w:bookmarkEnd w:id="101"/>
+      <w:bookmarkEnd w:id="102"/>
+      <w:r>
+        <w:t xml:space="preserve"> </w:t>
+      </w:r>
+    </w:p>
+    <w:p>
+      <w:r>
+        <w:t xml:space="preserve">Developing this project helped me get a better idea of how to keep up to date with the project progress which is very important in relation to the workplace. The format of this </w:t>
+      </w:r>
+      <w:proofErr w:type="gramStart"/>
+      <w:r>
+        <w:t>projects</w:t>
+      </w:r>
+      <w:proofErr w:type="gramEnd"/>
+      <w:r>
+        <w:t xml:space="preserve"> submissions (GitHub, Report Sections, Kanban) it helped me be more organized and let me stay on top of the project making it less stressful. </w:t>
+      </w:r>
+    </w:p>
+    <w:p>
+      <w:pPr>
+        <w:spacing w:after="160" w:line="259" w:lineRule="auto"/>
+      </w:pPr>
+      <w:r>
+        <w:br w:type="page"/>
       </w:r>
     </w:p>
     <w:p/>
     <w:p>
       <w:pPr>
-        <w:pStyle w:val="Heading2"/>
-      </w:pPr>
-      <w:bookmarkStart w:id="100" w:name="_Toc36624928"/>
-      <w:bookmarkStart w:id="101" w:name="_Toc100222240"/>
-      <w:r>
-        <w:t>Completing a large software development project</w:t>
-      </w:r>
-      <w:bookmarkEnd w:id="100"/>
-      <w:bookmarkEnd w:id="101"/>
-      <w:r>
-        <w:t xml:space="preserve"> </w:t>
-      </w:r>
-    </w:p>
-    <w:p>
-      <w:r>
-        <w:t>Describe what you have learnt from the project, from the point of view of completing a large software development project.</w:t>
-      </w:r>
-    </w:p>
-    <w:p/>
-    <w:p>
-      <w:pPr>
-        <w:pStyle w:val="Heading2"/>
-      </w:pPr>
-      <w:bookmarkStart w:id="102" w:name="_Toc100222241"/>
-      <w:r>
-        <w:t>Technical skills</w:t>
-      </w:r>
-      <w:bookmarkEnd w:id="102"/>
-      <w:r>
-        <w:t xml:space="preserve"> </w:t>
-      </w:r>
-    </w:p>
-    <w:p>
-      <w:r>
-        <w:t>Describe what you have learnt from the project, from a technical skills viewpoint.</w:t>
-      </w:r>
-    </w:p>
-    <w:p/>
-    <w:p>
-      <w:pPr>
-        <w:pStyle w:val="Heading2"/>
-      </w:pPr>
-      <w:bookmarkStart w:id="103" w:name="_Toc100222242"/>
-      <w:r>
-        <w:t>Further competencies and skills</w:t>
+        <w:pStyle w:val="Heading1"/>
+      </w:pPr>
+      <w:bookmarkStart w:id="103" w:name="_Toc100676491"/>
+      <w:r>
+        <w:t>References</w:t>
       </w:r>
       <w:bookmarkEnd w:id="103"/>
-      <w:r>
-        <w:t xml:space="preserve">  </w:t>
-      </w:r>
-    </w:p>
-    <w:p>
-      <w:r>
-        <w:t>Describe any extra</w:t>
-      </w:r>
-      <w:r>
-        <w:t xml:space="preserve"> competencies and skills</w:t>
-      </w:r>
-      <w:r>
-        <w:t xml:space="preserve"> that would help you with your development in the </w:t>
-      </w:r>
-      <w:r>
-        <w:t>workplace</w:t>
-      </w:r>
-      <w:r>
-        <w:t>.</w:t>
-      </w:r>
-    </w:p>
-    <w:p>
-      <w:pPr>
-        <w:spacing w:after="160" w:line="259" w:lineRule="auto"/>
-      </w:pPr>
-      <w:r>
-        <w:br w:type="page"/>
-      </w:r>
-    </w:p>
-    <w:p/>
-    <w:p>
-      <w:pPr>
-        <w:pStyle w:val="Heading1"/>
-      </w:pPr>
-      <w:bookmarkStart w:id="104" w:name="_Toc100222243"/>
-      <w:r>
-        <w:t>References</w:t>
-      </w:r>
-      <w:bookmarkEnd w:id="104"/>
-    </w:p>
-    <w:p>
-      <w:r>
-        <w:t xml:space="preserve">Add a list of references that you used to complete the project. </w:t>
-      </w:r>
-    </w:p>
-    <w:p>
-      <w:r>
-        <w:t>The Department of Technology and Psychology in IADT uses APA</w:t>
-      </w:r>
-      <w:r>
-        <w:t xml:space="preserve"> 7th</w:t>
-      </w:r>
-      <w:r>
-        <w:t xml:space="preserve"> referencing style.</w:t>
-      </w:r>
-    </w:p>
-    <w:p>
-      <w:r>
-        <w:t>Use alphabetical order for your references.</w:t>
-      </w:r>
-    </w:p>
-    <w:p>
-      <w:r>
-        <w:t>This site gives details about how to cite websites using APA:</w:t>
-      </w:r>
-    </w:p>
-    <w:p>
-      <w:r>
-        <w:t>https://www.wikihow.com/Cite-a-Website-in-APA</w:t>
-      </w:r>
-    </w:p>
-    <w:p>
-      <w:r>
-        <w:t>The following is a useful site for creating citations for APA for websites.</w:t>
-      </w:r>
-    </w:p>
-    <w:p>
+    </w:p>
+    <w:p>
+      <w:pPr>
+        <w:spacing w:before="100" w:beforeAutospacing="1" w:after="100" w:afterAutospacing="1" w:line="240" w:lineRule="auto"/>
+        <w:ind w:left="567" w:hanging="567"/>
+        <w:rPr>
+          <w:rFonts w:ascii="Times New Roman" w:eastAsia="Times New Roman" w:hAnsi="Times New Roman" w:cs="Times New Roman"/>
+          <w:lang w:val="en-IE" w:eastAsia="en-IE"/>
+        </w:rPr>
+      </w:pPr>
+      <w:r>
+        <w:rPr>
+          <w:rFonts w:ascii="Times New Roman" w:eastAsia="Times New Roman" w:hAnsi="Times New Roman" w:cs="Times New Roman"/>
+          <w:i/>
+          <w:iCs/>
+          <w:lang w:val="en-IE" w:eastAsia="en-IE"/>
+        </w:rPr>
+        <w:t>Goat: Sneakers, apparel, accessories</w:t>
+      </w:r>
+      <w:r>
+        <w:rPr>
+          <w:rFonts w:ascii="Times New Roman" w:eastAsia="Times New Roman" w:hAnsi="Times New Roman" w:cs="Times New Roman"/>
+          <w:lang w:val="en-IE" w:eastAsia="en-IE"/>
+        </w:rPr>
+        <w:t xml:space="preserve">. (n.d.). Retrieved April 12, 2022, from https://www.goat.com/ </w:t>
+      </w:r>
+    </w:p>
+    <w:p>
+      <w:pPr>
+        <w:spacing w:before="100" w:beforeAutospacing="1" w:after="100" w:afterAutospacing="1" w:line="240" w:lineRule="auto"/>
+        <w:ind w:left="567" w:hanging="567"/>
+        <w:rPr>
+          <w:rFonts w:ascii="Times New Roman" w:eastAsia="Times New Roman" w:hAnsi="Times New Roman" w:cs="Times New Roman"/>
+          <w:lang w:val="en-IE" w:eastAsia="en-IE"/>
+        </w:rPr>
+      </w:pPr>
+      <w:r>
+        <w:rPr>
+          <w:rFonts w:ascii="Times New Roman" w:eastAsia="Times New Roman" w:hAnsi="Times New Roman" w:cs="Times New Roman"/>
+          <w:lang w:val="en-IE" w:eastAsia="en-IE"/>
+        </w:rPr>
+        <w:t xml:space="preserve">Mark Otto, J. T. (n.d.). </w:t>
+      </w:r>
+      <w:r>
+        <w:rPr>
+          <w:rFonts w:ascii="Times New Roman" w:eastAsia="Times New Roman" w:hAnsi="Times New Roman" w:cs="Times New Roman"/>
+          <w:i/>
+          <w:iCs/>
+          <w:lang w:val="en-IE" w:eastAsia="en-IE"/>
+        </w:rPr>
+        <w:t>Bootstrap</w:t>
+      </w:r>
+      <w:r>
+        <w:rPr>
+          <w:rFonts w:ascii="Times New Roman" w:eastAsia="Times New Roman" w:hAnsi="Times New Roman" w:cs="Times New Roman"/>
+          <w:lang w:val="en-IE" w:eastAsia="en-IE"/>
+        </w:rPr>
+        <w:t xml:space="preserve">. Bootstrap · The most popular HTML, CSS, and JS library in the world. Retrieved April 12, 2022, from </w:t>
+      </w:r>
       <w:hyperlink r:id="rId32" w:history="1">
         <w:r>
           <w:rPr>
             <w:rStyle w:val="Hyperlink"/>
+            <w:rFonts w:ascii="Times New Roman" w:eastAsia="Times New Roman" w:hAnsi="Times New Roman" w:cs="Times New Roman"/>
+            <w:lang w:val="en-IE" w:eastAsia="en-IE"/>
           </w:rPr>
-          <w:t>http://www.citationmachine.net/apa/cite-a-website</w:t>
+          <w:t>https://getbootstrap.com</w:t>
         </w:r>
       </w:hyperlink>
     </w:p>
     <w:p>
-      <w:r>
-        <w:t>You can also use the Referencing tab within Microsoft Word to enter reference information manually.  Word then creates an APA style reference.</w:t>
-      </w:r>
-    </w:p>
-    <w:p/>
-    <w:p>
-      <w:pPr>
-        <w:sectPr>
-          <w:footerReference w:type="default" r:id="rId33"/>
-          <w:pgSz w:w="11906" w:h="16838"/>
-          <w:pgMar w:top="1440" w:right="1440" w:bottom="1440" w:left="1440" w:header="708" w:footer="708" w:gutter="0"/>
-          <w:pgNumType w:start="1"/>
-          <w:cols w:space="708"/>
-          <w:docGrid w:linePitch="360"/>
-        </w:sectPr>
-      </w:pPr>
-      <w:r>
-        <w:br w:type="page"/>
-      </w:r>
-    </w:p>
-    <w:p/>
+      <w:pPr>
+        <w:spacing w:before="100" w:beforeAutospacing="1" w:after="100" w:afterAutospacing="1" w:line="240" w:lineRule="auto"/>
+        <w:ind w:left="567" w:hanging="567"/>
+        <w:rPr>
+          <w:rFonts w:ascii="Times New Roman" w:eastAsia="Times New Roman" w:hAnsi="Times New Roman" w:cs="Times New Roman"/>
+          <w:lang w:val="en-IE" w:eastAsia="en-IE"/>
+        </w:rPr>
+      </w:pPr>
+      <w:r>
+        <w:rPr>
+          <w:rFonts w:ascii="Times New Roman" w:eastAsia="Times New Roman" w:hAnsi="Times New Roman" w:cs="Times New Roman"/>
+          <w:i/>
+          <w:iCs/>
+          <w:lang w:val="en-IE" w:eastAsia="en-IE"/>
+        </w:rPr>
+        <w:t>Sneakers, streetwear, trading cards, handbags, watches</w:t>
+      </w:r>
+      <w:r>
+        <w:rPr>
+          <w:rFonts w:ascii="Times New Roman" w:eastAsia="Times New Roman" w:hAnsi="Times New Roman" w:cs="Times New Roman"/>
+          <w:lang w:val="en-IE" w:eastAsia="en-IE"/>
+        </w:rPr>
+        <w:t xml:space="preserve">. </w:t>
+      </w:r>
+      <w:proofErr w:type="spellStart"/>
+      <w:r>
+        <w:rPr>
+          <w:rFonts w:ascii="Times New Roman" w:eastAsia="Times New Roman" w:hAnsi="Times New Roman" w:cs="Times New Roman"/>
+          <w:lang w:val="en-IE" w:eastAsia="en-IE"/>
+        </w:rPr>
+        <w:t>StockX</w:t>
+      </w:r>
+      <w:proofErr w:type="spellEnd"/>
+      <w:r>
+        <w:rPr>
+          <w:rFonts w:ascii="Times New Roman" w:eastAsia="Times New Roman" w:hAnsi="Times New Roman" w:cs="Times New Roman"/>
+          <w:lang w:val="en-IE" w:eastAsia="en-IE"/>
+        </w:rPr>
+        <w:t xml:space="preserve">. (n.d.). Retrieved April 12, 2022, from https://stockx.com/ </w:t>
+      </w:r>
+    </w:p>
+    <w:p>
+      <w:pPr>
+        <w:spacing w:before="100" w:beforeAutospacing="1" w:after="100" w:afterAutospacing="1" w:line="240" w:lineRule="auto"/>
+        <w:ind w:left="567" w:hanging="567"/>
+        <w:rPr>
+          <w:rFonts w:ascii="Times New Roman" w:eastAsia="Times New Roman" w:hAnsi="Times New Roman" w:cs="Times New Roman"/>
+          <w:lang w:val="en-IE" w:eastAsia="en-IE"/>
+        </w:rPr>
+      </w:pPr>
+      <w:r>
+        <w:rPr>
+          <w:rFonts w:ascii="Times New Roman" w:eastAsia="Times New Roman" w:hAnsi="Times New Roman" w:cs="Times New Roman"/>
+          <w:i/>
+          <w:iCs/>
+          <w:lang w:val="en-IE" w:eastAsia="en-IE"/>
+        </w:rPr>
+        <w:t>Where developers learn, share, &amp; build careers</w:t>
+      </w:r>
+      <w:r>
+        <w:rPr>
+          <w:rFonts w:ascii="Times New Roman" w:eastAsia="Times New Roman" w:hAnsi="Times New Roman" w:cs="Times New Roman"/>
+          <w:lang w:val="en-IE" w:eastAsia="en-IE"/>
+        </w:rPr>
+        <w:t xml:space="preserve">. Stack Overflow. (n.d.). Retrieved April 12, 2022, from https://stackoverflow.com/ </w:t>
+      </w:r>
+    </w:p>
     <w:sectPr>
+      <w:footerReference w:type="default" r:id="rId33"/>
       <w:pgSz w:w="11906" w:h="16838"/>
       <w:pgMar w:top="1440" w:right="1440" w:bottom="1440" w:left="1440" w:header="708" w:footer="708" w:gutter="0"/>
       <w:cols w:space="708"/>
@@ -19181,6 +19039,18 @@
       <w:lang w:val="en-IE" w:eastAsia="en-IE"/>
     </w:rPr>
   </w:style>
+  <w:style w:type="character" w:styleId="FollowedHyperlink">
+    <w:name w:val="FollowedHyperlink"/>
+    <w:basedOn w:val="DefaultParagraphFont"/>
+    <w:uiPriority w:val="99"/>
+    <w:semiHidden/>
+    <w:unhideWhenUsed/>
+    <w:rsid w:val="002E070B"/>
+    <w:rPr>
+      <w:color w:val="954F72" w:themeColor="followedHyperlink"/>
+      <w:u w:val="single"/>
+    </w:rPr>
+  </w:style>
 </w:styles>
 </file>
 
@@ -19446,6 +19316,12 @@
 </file>
 
 <file path=customXml/item1.xml><?xml version="1.0" encoding="utf-8"?>
+<p:properties xmlns:p="http://schemas.microsoft.com/office/2006/metadata/properties" xmlns:xsi="http://www.w3.org/2001/XMLSchema-instance" xmlns:pc="http://schemas.microsoft.com/office/infopath/2007/PartnerControls">
+  <documentManagement/>
+</p:properties>
+</file>
+
+<file path=customXml/item2.xml><?xml version="1.0" encoding="utf-8"?>
 <ct:contentTypeSchema xmlns:ct="http://schemas.microsoft.com/office/2006/metadata/contentType" xmlns:ma="http://schemas.microsoft.com/office/2006/metadata/properties/metaAttributes" ct:_="" ma:_="" ma:contentTypeName="Document" ma:contentTypeID="0x0101009DD9A7A92E247C46BBFB0ECFFECF0422" ma:contentTypeVersion="2" ma:contentTypeDescription="Create a new document." ma:contentTypeScope="" ma:versionID="d43cfecf2615346524c79078232ae975">
   <xsd:schema xmlns:xsd="http://www.w3.org/2001/XMLSchema" xmlns:xs="http://www.w3.org/2001/XMLSchema" xmlns:p="http://schemas.microsoft.com/office/2006/metadata/properties" xmlns:ns2="aad6f7cb-27ea-400e-9bc9-f6e80110ed1e" targetNamespace="http://schemas.microsoft.com/office/2006/metadata/properties" ma:root="true" ma:fieldsID="7b3566a50b98dca94395d24885ed6f29" ns2:_="">
     <xsd:import namespace="aad6f7cb-27ea-400e-9bc9-f6e80110ed1e"/>
@@ -19577,13 +19453,11 @@
 </ct:contentTypeSchema>
 </file>
 
-<file path=customXml/item2.xml><?xml version="1.0" encoding="utf-8"?>
-<p:properties xmlns:p="http://schemas.microsoft.com/office/2006/metadata/properties" xmlns:xsi="http://www.w3.org/2001/XMLSchema-instance" xmlns:pc="http://schemas.microsoft.com/office/infopath/2007/PartnerControls">
-  <documentManagement/>
-</p:properties>
+<file path=customXml/item3.xml><?xml version="1.0" encoding="utf-8"?>
+<b:Sources xmlns:b="http://schemas.openxmlformats.org/officeDocument/2006/bibliography" xmlns="http://schemas.openxmlformats.org/officeDocument/2006/bibliography" SelectedStyle="\APASixthEditionOfficeOnline.xsl" StyleName="APA" Version="6"/>
 </file>
 
-<file path=customXml/item3.xml><?xml version="1.0" encoding="utf-8"?>
+<file path=customXml/item4.xml><?xml version="1.0" encoding="utf-8"?>
 <?mso-contentType ?>
 <FormTemplates xmlns="http://schemas.microsoft.com/sharepoint/v3/contenttype/forms">
   <Display>DocumentLibraryForm</Display>
@@ -19592,11 +19466,16 @@
 </FormTemplates>
 </file>
 
-<file path=customXml/item4.xml><?xml version="1.0" encoding="utf-8"?>
-<b:Sources xmlns:b="http://schemas.openxmlformats.org/officeDocument/2006/bibliography" xmlns="http://schemas.openxmlformats.org/officeDocument/2006/bibliography" SelectedStyle="\APASixthEditionOfficeOnline.xsl" StyleName="APA" Version="6"/>
+<file path=customXml/itemProps1.xml><?xml version="1.0" encoding="utf-8"?>
+<ds:datastoreItem xmlns:ds="http://schemas.openxmlformats.org/officeDocument/2006/customXml" ds:itemID="{9600F9D6-DACC-419E-94CB-B2C0BCD0AEFC}">
+  <ds:schemaRefs>
+    <ds:schemaRef ds:uri="http://schemas.microsoft.com/office/2006/metadata/properties"/>
+    <ds:schemaRef ds:uri="http://schemas.microsoft.com/office/infopath/2007/PartnerControls"/>
+  </ds:schemaRefs>
+</ds:datastoreItem>
 </file>
 
-<file path=customXml/itemProps1.xml><?xml version="1.0" encoding="utf-8"?>
+<file path=customXml/itemProps2.xml><?xml version="1.0" encoding="utf-8"?>
 <ds:datastoreItem xmlns:ds="http://schemas.openxmlformats.org/officeDocument/2006/customXml" ds:itemID="{C3EE8D13-8E90-418F-9918-96A4CB871159}">
   <ds:schemaRefs>
     <ds:schemaRef ds:uri="http://schemas.microsoft.com/office/2006/metadata/contentType"/>
@@ -19614,27 +19493,18 @@
 </ds:datastoreItem>
 </file>
 
-<file path=customXml/itemProps2.xml><?xml version="1.0" encoding="utf-8"?>
-<ds:datastoreItem xmlns:ds="http://schemas.openxmlformats.org/officeDocument/2006/customXml" ds:itemID="{9600F9D6-DACC-419E-94CB-B2C0BCD0AEFC}">
+<file path=customXml/itemProps3.xml><?xml version="1.0" encoding="utf-8"?>
+<ds:datastoreItem xmlns:ds="http://schemas.openxmlformats.org/officeDocument/2006/customXml" ds:itemID="{C1FD95CA-A90A-4141-8692-A0338D49E72C}">
   <ds:schemaRefs>
-    <ds:schemaRef ds:uri="http://schemas.microsoft.com/office/2006/metadata/properties"/>
-    <ds:schemaRef ds:uri="http://schemas.microsoft.com/office/infopath/2007/PartnerControls"/>
+    <ds:schemaRef ds:uri="http://schemas.openxmlformats.org/officeDocument/2006/bibliography"/>
   </ds:schemaRefs>
 </ds:datastoreItem>
 </file>
 
-<file path=customXml/itemProps3.xml><?xml version="1.0" encoding="utf-8"?>
+<file path=customXml/itemProps4.xml><?xml version="1.0" encoding="utf-8"?>
 <ds:datastoreItem xmlns:ds="http://schemas.openxmlformats.org/officeDocument/2006/customXml" ds:itemID="{483909C0-ED7B-433C-936F-326EC26BCE5F}">
   <ds:schemaRefs>
     <ds:schemaRef ds:uri="http://schemas.microsoft.com/sharepoint/v3/contenttype/forms"/>
   </ds:schemaRefs>
 </ds:datastoreItem>
-</file>
-
-<file path=customXml/itemProps4.xml><?xml version="1.0" encoding="utf-8"?>
-<ds:datastoreItem xmlns:ds="http://schemas.openxmlformats.org/officeDocument/2006/customXml" ds:itemID="{C1FD95CA-A90A-4141-8692-A0338D49E72C}">
-  <ds:schemaRefs>
-    <ds:schemaRef ds:uri="http://schemas.openxmlformats.org/officeDocument/2006/bibliography"/>
-  </ds:schemaRefs>
-</ds:datastoreItem>
 </file>
</xml_diff>